<commit_message>
Formatting updates to buffer recipes
Moved title to header so it would populate across pages. Removed some of the recipes from "Western Blot Buffers" that were left over when the excel sheet was copied from "PhosTag Solutions" excel sheet
</commit_message>
<xml_diff>
--- a/Biochemistry/Solutions & Buffers/PhosTag_WesternBlot_BroadRange_Solutions/SDS_PAGE_Western_Blot_Buffer_recipes.docx
+++ b/Biochemistry/Solutions & Buffers/PhosTag_WesternBlot_BroadRange_Solutions/SDS_PAGE_Western_Blot_Buffer_recipes.docx
@@ -1,6 +1,6 @@
 
 <file path=word/document.xml><?xml version="1.0" encoding="utf-8"?>
-<w:document xmlns:wpc="http://schemas.microsoft.com/office/word/2010/wordprocessingCanvas" xmlns:cx="http://schemas.microsoft.com/office/drawing/2014/chartex" xmlns:cx1="http://schemas.microsoft.com/office/drawing/2015/9/8/chartex" xmlns:cx2="http://schemas.microsoft.com/office/drawing/2015/10/21/chartex" xmlns:cx3="http://schemas.microsoft.com/office/drawing/2016/5/9/chartex" xmlns:cx4="http://schemas.microsoft.com/office/drawing/2016/5/10/chartex" xmlns:cx5="http://schemas.microsoft.com/office/drawing/2016/5/11/chartex" xmlns:cx6="http://schemas.microsoft.com/office/drawing/2016/5/12/chartex" xmlns:cx7="http://schemas.microsoft.com/office/drawing/2016/5/13/chartex" xmlns:cx8="http://schemas.microsoft.com/office/drawing/2016/5/14/chartex" xmlns:mc="http://schemas.openxmlformats.org/markup-compatibility/2006" xmlns:aink="http://schemas.microsoft.com/office/drawing/2016/ink" xmlns:am3d="http://schemas.microsoft.com/office/drawing/2017/model3d" xmlns:o="urn:schemas-microsoft-com:office:office" xmlns:oel="http://schemas.microsoft.com/office/2019/extlst" xmlns:r="http://schemas.openxmlformats.org/officeDocument/2006/relationships" xmlns:m="http://schemas.openxmlformats.org/officeDocument/2006/math" xmlns:v="urn:schemas-microsoft-com:vml" xmlns:wp14="http://schemas.microsoft.com/office/word/2010/wordprocessingDrawing" xmlns:wp="http://schemas.openxmlformats.org/drawingml/2006/wordprocessingDrawing" xmlns:w10="urn:schemas-microsoft-com:office:word" xmlns:w="http://schemas.openxmlformats.org/wordprocessingml/2006/main" xmlns:w14="http://schemas.microsoft.com/office/word/2010/wordml" xmlns:w15="http://schemas.microsoft.com/office/word/2012/wordml" xmlns:w16cex="http://schemas.microsoft.com/office/word/2018/wordml/cex" xmlns:w16cid="http://schemas.microsoft.com/office/word/2016/wordml/cid" xmlns:w16="http://schemas.microsoft.com/office/word/2018/wordml" xmlns:w16sdtdh="http://schemas.microsoft.com/office/word/2020/wordml/sdtdatahash" xmlns:w16se="http://schemas.microsoft.com/office/word/2015/wordml/symex" xmlns:wpg="http://schemas.microsoft.com/office/word/2010/wordprocessingGroup" xmlns:wpi="http://schemas.microsoft.com/office/word/2010/wordprocessingInk" xmlns:wne="http://schemas.microsoft.com/office/word/2006/wordml" xmlns:wps="http://schemas.microsoft.com/office/word/2010/wordprocessingShape" mc:Ignorable="w14 w15 w16se w16cid w16 w16cex w16sdtdh wp14">
+<w:document xmlns:wpc="http://schemas.microsoft.com/office/word/2010/wordprocessingCanvas" xmlns:cx="http://schemas.microsoft.com/office/drawing/2014/chartex" xmlns:cx1="http://schemas.microsoft.com/office/drawing/2015/9/8/chartex" xmlns:cx2="http://schemas.microsoft.com/office/drawing/2015/10/21/chartex" xmlns:cx3="http://schemas.microsoft.com/office/drawing/2016/5/9/chartex" xmlns:cx4="http://schemas.microsoft.com/office/drawing/2016/5/10/chartex" xmlns:cx5="http://schemas.microsoft.com/office/drawing/2016/5/11/chartex" xmlns:cx6="http://schemas.microsoft.com/office/drawing/2016/5/12/chartex" xmlns:cx7="http://schemas.microsoft.com/office/drawing/2016/5/13/chartex" xmlns:cx8="http://schemas.microsoft.com/office/drawing/2016/5/14/chartex" xmlns:mc="http://schemas.openxmlformats.org/markup-compatibility/2006" xmlns:aink="http://schemas.microsoft.com/office/drawing/2016/ink" xmlns:am3d="http://schemas.microsoft.com/office/drawing/2017/model3d" xmlns:o="urn:schemas-microsoft-com:office:office" xmlns:r="http://schemas.openxmlformats.org/officeDocument/2006/relationships" xmlns:m="http://schemas.openxmlformats.org/officeDocument/2006/math" xmlns:v="urn:schemas-microsoft-com:vml" xmlns:wp14="http://schemas.microsoft.com/office/word/2010/wordprocessingDrawing" xmlns:wp="http://schemas.openxmlformats.org/drawingml/2006/wordprocessingDrawing" xmlns:w10="urn:schemas-microsoft-com:office:word" xmlns:w="http://schemas.openxmlformats.org/wordprocessingml/2006/main" xmlns:w14="http://schemas.microsoft.com/office/word/2010/wordml" xmlns:w15="http://schemas.microsoft.com/office/word/2012/wordml" xmlns:w16cid="http://schemas.microsoft.com/office/word/2016/wordml/cid" xmlns:w16se="http://schemas.microsoft.com/office/word/2015/wordml/symex" xmlns:wpg="http://schemas.microsoft.com/office/word/2010/wordprocessingGroup" xmlns:wpi="http://schemas.microsoft.com/office/word/2010/wordprocessingInk" xmlns:wne="http://schemas.microsoft.com/office/word/2006/wordml" xmlns:wps="http://schemas.microsoft.com/office/word/2010/wordprocessingShape" mc:Ignorable="w14 w15 w16se w16cid wp14">
   <w:body>
     <w:p>
       <w:pPr>
@@ -13,42 +13,6 @@
         </w:rPr>
       </w:pPr>
       <w:bookmarkStart w:id="0" w:name="PhosTag_SDS_Buffers"/>
-      <w:r>
-        <w:rPr>
-          <w:rFonts w:ascii="Arial" w:hAnsi="Arial" w:cs="Arial"/>
-          <w:b/>
-          <w:bCs/>
-          <w:color w:val="000000" w:themeColor="text1"/>
-        </w:rPr>
-        <w:t xml:space="preserve">PhosTag </w:t>
-      </w:r>
-      <w:r>
-        <w:rPr>
-          <w:rFonts w:ascii="Arial" w:hAnsi="Arial" w:cs="Arial"/>
-          <w:b/>
-          <w:bCs/>
-        </w:rPr>
-        <w:t xml:space="preserve">/ Western Blot / Broad range </w:t>
-      </w:r>
-      <w:r>
-        <w:rPr>
-          <w:rFonts w:ascii="Arial" w:hAnsi="Arial" w:cs="Arial"/>
-          <w:b/>
-          <w:bCs/>
-        </w:rPr>
-        <w:t>Buffers</w:t>
-      </w:r>
-    </w:p>
-    <w:p>
-      <w:pPr>
-        <w:spacing w:after="0" w:line="240" w:lineRule="auto"/>
-        <w:jc w:val="center"/>
-        <w:rPr>
-          <w:rFonts w:ascii="Arial" w:hAnsi="Arial" w:cs="Arial"/>
-          <w:b/>
-          <w:bCs/>
-        </w:rPr>
-      </w:pPr>
     </w:p>
     <w:bookmarkEnd w:id="0"/>
     <w:p>
@@ -123,6 +87,8 @@
         </w:rPr>
         <w:t xml:space="preserve">Combine </w:t>
       </w:r>
+      <w:bookmarkStart w:id="2" w:name="_GoBack"/>
+      <w:bookmarkEnd w:id="2"/>
     </w:p>
     <w:p>
       <w:pPr>
@@ -283,7 +249,7 @@
         </w:rPr>
         <w:t xml:space="preserve">1.5 mol/L </w:t>
       </w:r>
-      <w:bookmarkStart w:id="2" w:name="TrisHCL"/>
+      <w:bookmarkStart w:id="3" w:name="TrisHCL"/>
       <w:r>
         <w:rPr>
           <w:rFonts w:ascii="Arial" w:hAnsi="Arial" w:cs="Arial"/>
@@ -292,7 +258,7 @@
         </w:rPr>
         <w:t>Tris/HCl Solution</w:t>
       </w:r>
-      <w:bookmarkEnd w:id="2"/>
+      <w:bookmarkEnd w:id="3"/>
       <w:r>
         <w:rPr>
           <w:rFonts w:ascii="Arial" w:hAnsi="Arial" w:cs="Arial"/>
@@ -326,16 +292,8 @@
         <w:rPr>
           <w:rFonts w:ascii="Arial" w:hAnsi="Arial" w:cs="Arial"/>
         </w:rPr>
-        <w:t xml:space="preserve">Add 40 mL of DI water to a beaker and place on ‘Ramsey’ with a stir of 250 RPM and a temp 30 degrees </w:t>
-      </w:r>
-      <w:proofErr w:type="gramStart"/>
-      <w:r>
-        <w:rPr>
-          <w:rFonts w:ascii="Arial" w:hAnsi="Arial" w:cs="Arial"/>
-        </w:rPr>
-        <w:t>C</w:t>
-      </w:r>
-      <w:proofErr w:type="gramEnd"/>
+        <w:t>Add 40 mL of DI water to a beaker and place on ‘Ramsey’ with a stir of 250 RPM and a temp 30 degrees C</w:t>
+      </w:r>
     </w:p>
     <w:p>
       <w:pPr>
@@ -353,21 +311,7 @@
         <w:rPr>
           <w:rFonts w:ascii="Arial" w:hAnsi="Arial" w:cs="Arial"/>
         </w:rPr>
-        <w:t xml:space="preserve">Add </w:t>
-      </w:r>
-      <w:proofErr w:type="gramStart"/>
-      <w:r>
-        <w:rPr>
-          <w:rFonts w:ascii="Arial" w:hAnsi="Arial" w:cs="Arial"/>
-        </w:rPr>
-        <w:t>in;</w:t>
-      </w:r>
-      <w:proofErr w:type="gramEnd"/>
-      <w:r>
-        <w:rPr>
-          <w:rFonts w:ascii="Arial" w:hAnsi="Arial" w:cs="Arial"/>
-        </w:rPr>
-        <w:t xml:space="preserve"> </w:t>
+        <w:t xml:space="preserve">Add in; </w:t>
       </w:r>
     </w:p>
     <w:p>
@@ -446,19 +390,11 @@
         </w:rPr>
         <w:t xml:space="preserve"> </w:t>
       </w:r>
-      <w:proofErr w:type="gramStart"/>
-      <w:r>
-        <w:rPr>
-          <w:rFonts w:ascii="Arial" w:hAnsi="Arial" w:cs="Arial"/>
-        </w:rPr>
-        <w:t>8.8</w:t>
-      </w:r>
-      <w:proofErr w:type="gramEnd"/>
-      <w:r>
-        <w:rPr>
-          <w:rFonts w:ascii="Arial" w:hAnsi="Arial" w:cs="Arial"/>
-        </w:rPr>
-        <w:t xml:space="preserve"> </w:t>
+      <w:r>
+        <w:rPr>
+          <w:rFonts w:ascii="Arial" w:hAnsi="Arial" w:cs="Arial"/>
+        </w:rPr>
+        <w:t xml:space="preserve">8.8 </w:t>
       </w:r>
     </w:p>
     <w:p>
@@ -514,7 +450,7 @@
         </w:rPr>
         <w:t xml:space="preserve">0.50 mol/L </w:t>
       </w:r>
-      <w:bookmarkStart w:id="3" w:name="Tris"/>
+      <w:bookmarkStart w:id="4" w:name="Tris"/>
       <w:r>
         <w:rPr>
           <w:rFonts w:ascii="Arial" w:hAnsi="Arial" w:cs="Arial"/>
@@ -523,7 +459,7 @@
         </w:rPr>
         <w:t>Tris/HCl Solution</w:t>
       </w:r>
-      <w:bookmarkEnd w:id="3"/>
+      <w:bookmarkEnd w:id="4"/>
       <w:r>
         <w:rPr>
           <w:rFonts w:ascii="Arial" w:hAnsi="Arial" w:cs="Arial"/>
@@ -557,16 +493,8 @@
         <w:rPr>
           <w:rFonts w:ascii="Arial" w:hAnsi="Arial" w:cs="Arial"/>
         </w:rPr>
-        <w:t xml:space="preserve">Add 40 mL of DI water to a beaker and place on ‘Ramsey’ with a stir of 250 RPM and a temp 30 degrees </w:t>
-      </w:r>
-      <w:proofErr w:type="gramStart"/>
-      <w:r>
-        <w:rPr>
-          <w:rFonts w:ascii="Arial" w:hAnsi="Arial" w:cs="Arial"/>
-        </w:rPr>
-        <w:t>C</w:t>
-      </w:r>
-      <w:proofErr w:type="gramEnd"/>
+        <w:t>Add 40 mL of DI water to a beaker and place on ‘Ramsey’ with a stir of 250 RPM and a temp 30 degrees C</w:t>
+      </w:r>
     </w:p>
     <w:p>
       <w:pPr>
@@ -584,21 +512,7 @@
         <w:rPr>
           <w:rFonts w:ascii="Arial" w:hAnsi="Arial" w:cs="Arial"/>
         </w:rPr>
-        <w:t xml:space="preserve">Add </w:t>
-      </w:r>
-      <w:proofErr w:type="gramStart"/>
-      <w:r>
-        <w:rPr>
-          <w:rFonts w:ascii="Arial" w:hAnsi="Arial" w:cs="Arial"/>
-        </w:rPr>
-        <w:t>in;</w:t>
-      </w:r>
-      <w:proofErr w:type="gramEnd"/>
-      <w:r>
-        <w:rPr>
-          <w:rFonts w:ascii="Arial" w:hAnsi="Arial" w:cs="Arial"/>
-        </w:rPr>
-        <w:t xml:space="preserve"> </w:t>
+        <w:t xml:space="preserve">Add in; </w:t>
       </w:r>
     </w:p>
     <w:p>
@@ -677,19 +591,11 @@
         </w:rPr>
         <w:t xml:space="preserve"> </w:t>
       </w:r>
-      <w:proofErr w:type="gramStart"/>
-      <w:r>
-        <w:rPr>
-          <w:rFonts w:ascii="Arial" w:hAnsi="Arial" w:cs="Arial"/>
-        </w:rPr>
-        <w:t>6.0</w:t>
-      </w:r>
-      <w:proofErr w:type="gramEnd"/>
-      <w:r>
-        <w:rPr>
-          <w:rFonts w:ascii="Arial" w:hAnsi="Arial" w:cs="Arial"/>
-        </w:rPr>
-        <w:t xml:space="preserve"> </w:t>
+      <w:r>
+        <w:rPr>
+          <w:rFonts w:ascii="Arial" w:hAnsi="Arial" w:cs="Arial"/>
+        </w:rPr>
+        <w:t xml:space="preserve">6.0 </w:t>
       </w:r>
     </w:p>
     <w:p>
@@ -739,7 +645,7 @@
         </w:rPr>
         <w:t xml:space="preserve">10% (w/v) </w:t>
       </w:r>
-      <w:bookmarkStart w:id="4" w:name="SDS"/>
+      <w:bookmarkStart w:id="5" w:name="SDS"/>
       <w:r>
         <w:rPr>
           <w:rFonts w:ascii="Arial" w:hAnsi="Arial" w:cs="Arial"/>
@@ -748,7 +654,7 @@
         </w:rPr>
         <w:t>SDS</w:t>
       </w:r>
-      <w:bookmarkEnd w:id="4"/>
+      <w:bookmarkEnd w:id="5"/>
       <w:r>
         <w:rPr>
           <w:rFonts w:ascii="Arial" w:hAnsi="Arial" w:cs="Arial"/>
@@ -838,7 +744,7 @@
         </w:rPr>
         <w:t xml:space="preserve">5.0 mmol/L </w:t>
       </w:r>
-      <w:bookmarkStart w:id="5" w:name="PhosTagSoL"/>
+      <w:bookmarkStart w:id="6" w:name="PhosTagSoL"/>
       <w:proofErr w:type="spellStart"/>
       <w:r>
         <w:rPr>
@@ -869,7 +775,7 @@
         </w:rPr>
         <w:t xml:space="preserve"> </w:t>
       </w:r>
-      <w:bookmarkEnd w:id="5"/>
+      <w:bookmarkEnd w:id="6"/>
       <w:r>
         <w:rPr>
           <w:rFonts w:ascii="Arial" w:hAnsi="Arial" w:cs="Arial"/>
@@ -877,19 +783,8 @@
           <w:bCs/>
           <w:color w:val="FF0000"/>
         </w:rPr>
-        <w:t xml:space="preserve">AAL Solution containing 3% (v/v) </w:t>
-      </w:r>
-      <w:proofErr w:type="gramStart"/>
-      <w:r>
-        <w:rPr>
-          <w:rFonts w:ascii="Arial" w:hAnsi="Arial" w:cs="Arial"/>
-          <w:b/>
-          <w:bCs/>
-          <w:color w:val="FF0000"/>
-        </w:rPr>
-        <w:t>MeOH</w:t>
-      </w:r>
-      <w:proofErr w:type="gramEnd"/>
+        <w:t>AAL Solution containing 3% (v/v) MeOH</w:t>
+      </w:r>
       <w:r>
         <w:rPr>
           <w:rFonts w:ascii="Arial" w:hAnsi="Arial" w:cs="Arial"/>
@@ -1017,16 +912,8 @@
         <w:rPr>
           <w:rFonts w:ascii="Arial" w:hAnsi="Arial" w:cs="Arial"/>
         </w:rPr>
-        <w:t xml:space="preserve"> distilled </w:t>
-      </w:r>
-      <w:proofErr w:type="gramStart"/>
-      <w:r>
-        <w:rPr>
-          <w:rFonts w:ascii="Arial" w:hAnsi="Arial" w:cs="Arial"/>
-        </w:rPr>
-        <w:t>water</w:t>
-      </w:r>
-      <w:proofErr w:type="gramEnd"/>
+        <w:t xml:space="preserve"> distilled water</w:t>
+      </w:r>
       <w:r>
         <w:rPr>
           <w:rFonts w:ascii="Arial" w:hAnsi="Arial" w:cs="Arial"/>
@@ -1182,7 +1069,7 @@
         </w:rPr>
         <w:t xml:space="preserve">10 mmol/L </w:t>
       </w:r>
-      <w:bookmarkStart w:id="6" w:name="MnCl"/>
+      <w:bookmarkStart w:id="7" w:name="MnCl"/>
       <w:r>
         <w:rPr>
           <w:rFonts w:ascii="Arial" w:hAnsi="Arial" w:cs="Arial"/>
@@ -1211,7 +1098,7 @@
         </w:rPr>
         <w:t xml:space="preserve"> Solution</w:t>
       </w:r>
-      <w:bookmarkEnd w:id="6"/>
+      <w:bookmarkEnd w:id="7"/>
     </w:p>
     <w:p>
       <w:pPr>
@@ -1390,7 +1277,7 @@
         </w:rPr>
         <w:t xml:space="preserve">10% (w/v) </w:t>
       </w:r>
-      <w:bookmarkStart w:id="7" w:name="APS"/>
+      <w:bookmarkStart w:id="8" w:name="APS"/>
       <w:r>
         <w:rPr>
           <w:rFonts w:ascii="Arial" w:hAnsi="Arial" w:cs="Arial"/>
@@ -1415,7 +1302,7 @@
         </w:rPr>
         <w:t xml:space="preserve"> </w:t>
       </w:r>
-      <w:bookmarkEnd w:id="7"/>
+      <w:bookmarkEnd w:id="8"/>
       <w:r>
         <w:rPr>
           <w:rFonts w:ascii="Arial" w:hAnsi="Arial" w:cs="Arial"/>
@@ -1533,72 +1420,71 @@
           <w:bCs/>
         </w:rPr>
       </w:pPr>
-      <w:bookmarkStart w:id="8" w:name="Running_Buffer"/>
-    </w:p>
-    <w:p>
-      <w:pPr>
-        <w:spacing w:after="0" w:line="240" w:lineRule="auto"/>
-        <w:jc w:val="both"/>
-        <w:rPr>
-          <w:rFonts w:ascii="Arial" w:hAnsi="Arial" w:cs="Arial"/>
-          <w:b/>
-          <w:bCs/>
-        </w:rPr>
-      </w:pPr>
-    </w:p>
-    <w:p>
-      <w:pPr>
-        <w:spacing w:after="0" w:line="240" w:lineRule="auto"/>
-        <w:jc w:val="both"/>
-        <w:rPr>
-          <w:rFonts w:ascii="Arial" w:hAnsi="Arial" w:cs="Arial"/>
-          <w:b/>
-          <w:bCs/>
-        </w:rPr>
-      </w:pPr>
-    </w:p>
-    <w:p>
-      <w:pPr>
-        <w:spacing w:after="0" w:line="240" w:lineRule="auto"/>
-        <w:jc w:val="both"/>
-        <w:rPr>
-          <w:rFonts w:ascii="Arial" w:hAnsi="Arial" w:cs="Arial"/>
-          <w:b/>
-          <w:bCs/>
-        </w:rPr>
-      </w:pPr>
-    </w:p>
-    <w:p>
-      <w:pPr>
-        <w:spacing w:after="0" w:line="240" w:lineRule="auto"/>
-        <w:jc w:val="both"/>
-        <w:rPr>
-          <w:rFonts w:ascii="Arial" w:hAnsi="Arial" w:cs="Arial"/>
-          <w:b/>
-          <w:bCs/>
-        </w:rPr>
-      </w:pPr>
-    </w:p>
-    <w:p>
-      <w:pPr>
-        <w:spacing w:after="0" w:line="240" w:lineRule="auto"/>
-        <w:jc w:val="both"/>
-        <w:rPr>
-          <w:rFonts w:ascii="Arial" w:hAnsi="Arial" w:cs="Arial"/>
-          <w:b/>
-          <w:bCs/>
-        </w:rPr>
-      </w:pPr>
-      <w:r>
-        <w:rPr>
-          <w:rFonts w:ascii="Arial" w:hAnsi="Arial" w:cs="Arial"/>
-          <w:b/>
-          <w:bCs/>
-        </w:rPr>
-        <w:lastRenderedPageBreak/>
+      <w:bookmarkStart w:id="9" w:name="Running_Buffer"/>
+    </w:p>
+    <w:p>
+      <w:pPr>
+        <w:spacing w:after="0" w:line="240" w:lineRule="auto"/>
+        <w:jc w:val="both"/>
+        <w:rPr>
+          <w:rFonts w:ascii="Arial" w:hAnsi="Arial" w:cs="Arial"/>
+          <w:b/>
+          <w:bCs/>
+        </w:rPr>
+      </w:pPr>
+    </w:p>
+    <w:p>
+      <w:pPr>
+        <w:spacing w:after="0" w:line="240" w:lineRule="auto"/>
+        <w:jc w:val="both"/>
+        <w:rPr>
+          <w:rFonts w:ascii="Arial" w:hAnsi="Arial" w:cs="Arial"/>
+          <w:b/>
+          <w:bCs/>
+        </w:rPr>
+      </w:pPr>
+    </w:p>
+    <w:p>
+      <w:pPr>
+        <w:spacing w:after="0" w:line="240" w:lineRule="auto"/>
+        <w:jc w:val="both"/>
+        <w:rPr>
+          <w:rFonts w:ascii="Arial" w:hAnsi="Arial" w:cs="Arial"/>
+          <w:b/>
+          <w:bCs/>
+        </w:rPr>
+      </w:pPr>
+    </w:p>
+    <w:p>
+      <w:pPr>
+        <w:spacing w:after="0" w:line="240" w:lineRule="auto"/>
+        <w:jc w:val="both"/>
+        <w:rPr>
+          <w:rFonts w:ascii="Arial" w:hAnsi="Arial" w:cs="Arial"/>
+          <w:b/>
+          <w:bCs/>
+        </w:rPr>
+      </w:pPr>
+    </w:p>
+    <w:p>
+      <w:pPr>
+        <w:spacing w:after="0" w:line="240" w:lineRule="auto"/>
+        <w:jc w:val="both"/>
+        <w:rPr>
+          <w:rFonts w:ascii="Arial" w:hAnsi="Arial" w:cs="Arial"/>
+          <w:b/>
+          <w:bCs/>
+        </w:rPr>
+      </w:pPr>
+      <w:r>
+        <w:rPr>
+          <w:rFonts w:ascii="Arial" w:hAnsi="Arial" w:cs="Arial"/>
+          <w:b/>
+          <w:bCs/>
+        </w:rPr>
         <w:t>Running Buffer</w:t>
       </w:r>
-      <w:bookmarkEnd w:id="8"/>
+      <w:bookmarkEnd w:id="9"/>
       <w:r>
         <w:rPr>
           <w:rFonts w:ascii="Arial" w:hAnsi="Arial" w:cs="Arial"/>
@@ -1629,11 +1515,11 @@
           <w:rFonts w:ascii="Arial" w:hAnsi="Arial" w:cs="Arial"/>
         </w:rPr>
       </w:pPr>
-      <w:proofErr w:type="gramStart"/>
-      <w:r>
-        <w:rPr>
-          <w:rFonts w:ascii="Arial" w:hAnsi="Arial" w:cs="Arial"/>
-        </w:rPr>
+      <w:r>
+        <w:rPr>
+          <w:rFonts w:ascii="Arial" w:hAnsi="Arial" w:cs="Arial"/>
+        </w:rPr>
+        <w:lastRenderedPageBreak/>
         <w:t>Dissolve</w:t>
       </w:r>
       <w:r>
@@ -1642,7 +1528,6 @@
         </w:rPr>
         <w:t>;</w:t>
       </w:r>
-      <w:proofErr w:type="gramEnd"/>
     </w:p>
     <w:p>
       <w:pPr>
@@ -1811,16 +1696,22 @@
         <w:rPr>
           <w:rFonts w:ascii="Arial" w:hAnsi="Arial" w:cs="Arial"/>
         </w:rPr>
-        <w:t xml:space="preserve">OR use the pre brought </w:t>
+        <w:t xml:space="preserve">OR use the </w:t>
       </w:r>
       <w:proofErr w:type="gramStart"/>
       <w:r>
         <w:rPr>
           <w:rFonts w:ascii="Arial" w:hAnsi="Arial" w:cs="Arial"/>
         </w:rPr>
-        <w:t>concentrate;</w:t>
+        <w:t>pre brought</w:t>
       </w:r>
       <w:proofErr w:type="gramEnd"/>
+      <w:r>
+        <w:rPr>
+          <w:rFonts w:ascii="Arial" w:hAnsi="Arial" w:cs="Arial"/>
+        </w:rPr>
+        <w:t xml:space="preserve"> concentrate;</w:t>
+      </w:r>
     </w:p>
     <w:p>
       <w:pPr>
@@ -1835,7 +1726,6 @@
           <w:rFonts w:ascii="Arial" w:hAnsi="Arial" w:cs="Arial"/>
         </w:rPr>
       </w:pPr>
-      <w:proofErr w:type="gramStart"/>
       <w:r>
         <w:rPr>
           <w:rFonts w:ascii="Arial" w:hAnsi="Arial" w:cs="Arial"/>
@@ -1848,7 +1738,6 @@
         </w:rPr>
         <w:t>;</w:t>
       </w:r>
-      <w:proofErr w:type="gramEnd"/>
     </w:p>
     <w:p>
       <w:pPr>
@@ -1899,21 +1788,7 @@
         <w:rPr>
           <w:rFonts w:ascii="Arial" w:hAnsi="Arial" w:cs="Arial"/>
         </w:rPr>
-        <w:t xml:space="preserve">Add 50 mL of Tris/SDS </w:t>
-      </w:r>
-      <w:proofErr w:type="gramStart"/>
-      <w:r>
-        <w:rPr>
-          <w:rFonts w:ascii="Arial" w:hAnsi="Arial" w:cs="Arial"/>
-        </w:rPr>
-        <w:t>10x</w:t>
-      </w:r>
-      <w:proofErr w:type="gramEnd"/>
-      <w:r>
-        <w:rPr>
-          <w:rFonts w:ascii="Arial" w:hAnsi="Arial" w:cs="Arial"/>
-        </w:rPr>
-        <w:t xml:space="preserve"> </w:t>
+        <w:t xml:space="preserve">Add 50 mL of Tris/SDS 10x </w:t>
       </w:r>
       <w:r>
         <w:rPr>
@@ -2036,7 +1911,6 @@
           <w:rFonts w:ascii="Arial" w:hAnsi="Arial" w:cs="Arial"/>
         </w:rPr>
       </w:pPr>
-      <w:proofErr w:type="gramStart"/>
       <w:r>
         <w:rPr>
           <w:rFonts w:ascii="Arial" w:hAnsi="Arial" w:cs="Arial"/>
@@ -2049,7 +1923,6 @@
         </w:rPr>
         <w:t>;</w:t>
       </w:r>
-      <w:proofErr w:type="gramEnd"/>
     </w:p>
     <w:p>
       <w:pPr>
@@ -2285,14 +2158,12 @@
           <w:rFonts w:ascii="Arial" w:hAnsi="Arial" w:cs="Arial"/>
         </w:rPr>
       </w:pPr>
-      <w:proofErr w:type="gramStart"/>
       <w:r>
         <w:rPr>
           <w:rFonts w:ascii="Arial" w:hAnsi="Arial" w:cs="Arial"/>
         </w:rPr>
         <w:t>Combine;</w:t>
       </w:r>
-      <w:proofErr w:type="gramEnd"/>
     </w:p>
     <w:p>
       <w:pPr>
@@ -2473,14 +2344,12 @@
           <w:rFonts w:ascii="Arial" w:hAnsi="Arial" w:cs="Arial"/>
         </w:rPr>
       </w:pPr>
-      <w:proofErr w:type="gramStart"/>
       <w:r>
         <w:rPr>
           <w:rFonts w:ascii="Arial" w:hAnsi="Arial" w:cs="Arial"/>
         </w:rPr>
         <w:t>Dissolve;</w:t>
       </w:r>
-      <w:proofErr w:type="gramEnd"/>
     </w:p>
     <w:p>
       <w:pPr>
@@ -2611,21 +2480,7 @@
         <w:rPr>
           <w:rFonts w:ascii="Arial" w:hAnsi="Arial" w:cs="Arial"/>
         </w:rPr>
-        <w:t xml:space="preserve">Then </w:t>
-      </w:r>
-      <w:proofErr w:type="gramStart"/>
-      <w:r>
-        <w:rPr>
-          <w:rFonts w:ascii="Arial" w:hAnsi="Arial" w:cs="Arial"/>
-        </w:rPr>
-        <w:t>add;</w:t>
-      </w:r>
-      <w:proofErr w:type="gramEnd"/>
-      <w:r>
-        <w:rPr>
-          <w:rFonts w:ascii="Arial" w:hAnsi="Arial" w:cs="Arial"/>
-        </w:rPr>
-        <w:t xml:space="preserve"> </w:t>
+        <w:t xml:space="preserve">Then add; </w:t>
       </w:r>
     </w:p>
     <w:p>
@@ -2771,18 +2626,8 @@
           <w:b/>
           <w:bCs/>
         </w:rPr>
-        <w:t xml:space="preserve"> until desired background is </w:t>
-      </w:r>
-      <w:proofErr w:type="gramStart"/>
-      <w:r>
-        <w:rPr>
-          <w:rFonts w:ascii="Arial" w:hAnsi="Arial" w:cs="Arial"/>
-          <w:b/>
-          <w:bCs/>
-        </w:rPr>
-        <w:t>achieved</w:t>
-      </w:r>
-      <w:proofErr w:type="gramEnd"/>
+        <w:t xml:space="preserve"> until desired background is achieved</w:t>
+      </w:r>
       <w:r>
         <w:rPr>
           <w:rFonts w:ascii="Arial" w:hAnsi="Arial" w:cs="Arial"/>
@@ -2805,14 +2650,12 @@
           <w:rFonts w:ascii="Arial" w:hAnsi="Arial" w:cs="Arial"/>
         </w:rPr>
       </w:pPr>
-      <w:proofErr w:type="gramStart"/>
       <w:r>
         <w:rPr>
           <w:rFonts w:ascii="Arial" w:hAnsi="Arial" w:cs="Arial"/>
         </w:rPr>
         <w:t>Combine;</w:t>
       </w:r>
-      <w:proofErr w:type="gramEnd"/>
     </w:p>
     <w:p>
       <w:pPr>
@@ -3064,7 +2907,6 @@
           <w:b/>
           <w:bCs/>
         </w:rPr>
-        <w:lastRenderedPageBreak/>
         <w:t>Resolving Gel Solution (10 mL:</w:t>
       </w:r>
       <w:r>
@@ -3135,6 +2977,7 @@
         <w:rPr>
           <w:rFonts w:ascii="Arial" w:hAnsi="Arial" w:cs="Arial"/>
         </w:rPr>
+        <w:lastRenderedPageBreak/>
         <w:t>Combine:</w:t>
       </w:r>
     </w:p>
@@ -4162,25 +4005,7 @@
           <w:b/>
           <w:bCs/>
         </w:rPr>
-        <w:t xml:space="preserve">Most pre-stained molecular weight markers </w:t>
-      </w:r>
-      <w:proofErr w:type="gramStart"/>
-      <w:r>
-        <w:rPr>
-          <w:rFonts w:ascii="Arial" w:hAnsi="Arial" w:cs="Arial"/>
-          <w:b/>
-          <w:bCs/>
-        </w:rPr>
-        <w:t>contain</w:t>
-      </w:r>
-      <w:proofErr w:type="gramEnd"/>
-      <w:r>
-        <w:rPr>
-          <w:rFonts w:ascii="Arial" w:hAnsi="Arial" w:cs="Arial"/>
-          <w:b/>
-          <w:bCs/>
-        </w:rPr>
-        <w:t xml:space="preserve"> </w:t>
+        <w:t xml:space="preserve">Most pre-stained molecular weight markers contain </w:t>
       </w:r>
     </w:p>
     <w:p>
@@ -4224,48 +4049,30 @@
           <w:b/>
           <w:bCs/>
         </w:rPr>
-        <w:t xml:space="preserve">You can add 1 mM MnCl2 to markers to complex the free </w:t>
-      </w:r>
-      <w:proofErr w:type="gramStart"/>
-      <w:r>
-        <w:rPr>
-          <w:rFonts w:ascii="Arial" w:hAnsi="Arial" w:cs="Arial"/>
-          <w:b/>
-          <w:bCs/>
-        </w:rPr>
-        <w:t>EDTA</w:t>
-      </w:r>
-      <w:proofErr w:type="gramEnd"/>
-      <w:r>
-        <w:rPr>
-          <w:rFonts w:ascii="Arial" w:hAnsi="Arial" w:cs="Arial"/>
-          <w:b/>
-          <w:bCs/>
-        </w:rPr>
-        <w:t xml:space="preserve"> </w:t>
-      </w:r>
-    </w:p>
-    <w:p>
-      <w:pPr>
-        <w:spacing w:after="0" w:line="240" w:lineRule="auto"/>
-        <w:rPr>
-          <w:rFonts w:ascii="Arial" w:hAnsi="Arial" w:cs="Arial"/>
-          <w:b/>
-          <w:bCs/>
-        </w:rPr>
-      </w:pPr>
-    </w:p>
-    <w:p>
-      <w:pPr>
-        <w:spacing w:after="0" w:line="240" w:lineRule="auto"/>
-        <w:jc w:val="both"/>
-        <w:rPr>
-          <w:rFonts w:ascii="Arial" w:hAnsi="Arial" w:cs="Arial"/>
-          <w:b/>
-          <w:bCs/>
-        </w:rPr>
-      </w:pPr>
-      <w:bookmarkStart w:id="9" w:name="Transfer_Buffer"/>
+        <w:t xml:space="preserve">You can add 1 mM MnCl2 to markers to complex the free EDTA </w:t>
+      </w:r>
+    </w:p>
+    <w:p>
+      <w:pPr>
+        <w:spacing w:after="0" w:line="240" w:lineRule="auto"/>
+        <w:rPr>
+          <w:rFonts w:ascii="Arial" w:hAnsi="Arial" w:cs="Arial"/>
+          <w:b/>
+          <w:bCs/>
+        </w:rPr>
+      </w:pPr>
+    </w:p>
+    <w:p>
+      <w:pPr>
+        <w:spacing w:after="0" w:line="240" w:lineRule="auto"/>
+        <w:jc w:val="both"/>
+        <w:rPr>
+          <w:rFonts w:ascii="Arial" w:hAnsi="Arial" w:cs="Arial"/>
+          <w:b/>
+          <w:bCs/>
+        </w:rPr>
+      </w:pPr>
+      <w:bookmarkStart w:id="10" w:name="Transfer_Buffer"/>
       <w:r>
         <w:rPr>
           <w:rFonts w:ascii="Arial" w:hAnsi="Arial" w:cs="Arial"/>
@@ -4290,7 +4097,7 @@
         </w:rPr>
         <w:t>r</w:t>
       </w:r>
-      <w:bookmarkEnd w:id="9"/>
+      <w:bookmarkEnd w:id="10"/>
       <w:r>
         <w:rPr>
           <w:rFonts w:ascii="Arial" w:hAnsi="Arial" w:cs="Arial"/>
@@ -4555,23 +4362,13 @@
           <w:bCs/>
           <w:color w:val="FF0000"/>
         </w:rPr>
-        <w:t xml:space="preserve">Transfer Buffer + 10 mM </w:t>
-      </w:r>
-      <w:proofErr w:type="gramStart"/>
-      <w:r>
-        <w:rPr>
-          <w:rFonts w:ascii="Arial" w:hAnsi="Arial" w:cs="Arial"/>
-          <w:b/>
-          <w:bCs/>
-          <w:color w:val="FF0000"/>
-        </w:rPr>
-        <w:t>EDTA</w:t>
-      </w:r>
-      <w:proofErr w:type="gramEnd"/>
+        <w:t>Transfer Buffer + 10 mM EDTA</w:t>
+      </w:r>
     </w:p>
     <w:p/>
     <w:sectPr>
-      <w:footerReference w:type="default" r:id="rId7"/>
+      <w:headerReference w:type="default" r:id="rId7"/>
+      <w:footerReference w:type="default" r:id="rId8"/>
       <w:pgSz w:w="12240" w:h="15840"/>
       <w:pgMar w:top="1440" w:right="1440" w:bottom="1440" w:left="1440" w:header="720" w:footer="720" w:gutter="0"/>
       <w:cols w:space="720"/>
@@ -4582,7 +4379,7 @@
 </file>
 
 <file path=word/endnotes.xml><?xml version="1.0" encoding="utf-8"?>
-<w:endnotes xmlns:wpc="http://schemas.microsoft.com/office/word/2010/wordprocessingCanvas" xmlns:cx="http://schemas.microsoft.com/office/drawing/2014/chartex" xmlns:cx1="http://schemas.microsoft.com/office/drawing/2015/9/8/chartex" xmlns:cx2="http://schemas.microsoft.com/office/drawing/2015/10/21/chartex" xmlns:cx3="http://schemas.microsoft.com/office/drawing/2016/5/9/chartex" xmlns:cx4="http://schemas.microsoft.com/office/drawing/2016/5/10/chartex" xmlns:cx5="http://schemas.microsoft.com/office/drawing/2016/5/11/chartex" xmlns:cx6="http://schemas.microsoft.com/office/drawing/2016/5/12/chartex" xmlns:cx7="http://schemas.microsoft.com/office/drawing/2016/5/13/chartex" xmlns:cx8="http://schemas.microsoft.com/office/drawing/2016/5/14/chartex" xmlns:mc="http://schemas.openxmlformats.org/markup-compatibility/2006" xmlns:aink="http://schemas.microsoft.com/office/drawing/2016/ink" xmlns:am3d="http://schemas.microsoft.com/office/drawing/2017/model3d" xmlns:o="urn:schemas-microsoft-com:office:office" xmlns:oel="http://schemas.microsoft.com/office/2019/extlst" xmlns:r="http://schemas.openxmlformats.org/officeDocument/2006/relationships" xmlns:m="http://schemas.openxmlformats.org/officeDocument/2006/math" xmlns:v="urn:schemas-microsoft-com:vml" xmlns:wp14="http://schemas.microsoft.com/office/word/2010/wordprocessingDrawing" xmlns:wp="http://schemas.openxmlformats.org/drawingml/2006/wordprocessingDrawing" xmlns:w10="urn:schemas-microsoft-com:office:word" xmlns:w="http://schemas.openxmlformats.org/wordprocessingml/2006/main" xmlns:w14="http://schemas.microsoft.com/office/word/2010/wordml" xmlns:w15="http://schemas.microsoft.com/office/word/2012/wordml" xmlns:w16cex="http://schemas.microsoft.com/office/word/2018/wordml/cex" xmlns:w16cid="http://schemas.microsoft.com/office/word/2016/wordml/cid" xmlns:w16="http://schemas.microsoft.com/office/word/2018/wordml" xmlns:w16sdtdh="http://schemas.microsoft.com/office/word/2020/wordml/sdtdatahash" xmlns:w16se="http://schemas.microsoft.com/office/word/2015/wordml/symex" xmlns:wpg="http://schemas.microsoft.com/office/word/2010/wordprocessingGroup" xmlns:wpi="http://schemas.microsoft.com/office/word/2010/wordprocessingInk" xmlns:wne="http://schemas.microsoft.com/office/word/2006/wordml" xmlns:wps="http://schemas.microsoft.com/office/word/2010/wordprocessingShape" mc:Ignorable="w14 w15 w16se w16cid w16 w16cex w16sdtdh wp14">
+<w:endnotes xmlns:wpc="http://schemas.microsoft.com/office/word/2010/wordprocessingCanvas" xmlns:cx="http://schemas.microsoft.com/office/drawing/2014/chartex" xmlns:cx1="http://schemas.microsoft.com/office/drawing/2015/9/8/chartex" xmlns:cx2="http://schemas.microsoft.com/office/drawing/2015/10/21/chartex" xmlns:cx3="http://schemas.microsoft.com/office/drawing/2016/5/9/chartex" xmlns:cx4="http://schemas.microsoft.com/office/drawing/2016/5/10/chartex" xmlns:cx5="http://schemas.microsoft.com/office/drawing/2016/5/11/chartex" xmlns:cx6="http://schemas.microsoft.com/office/drawing/2016/5/12/chartex" xmlns:cx7="http://schemas.microsoft.com/office/drawing/2016/5/13/chartex" xmlns:cx8="http://schemas.microsoft.com/office/drawing/2016/5/14/chartex" xmlns:mc="http://schemas.openxmlformats.org/markup-compatibility/2006" xmlns:aink="http://schemas.microsoft.com/office/drawing/2016/ink" xmlns:am3d="http://schemas.microsoft.com/office/drawing/2017/model3d" xmlns:o="urn:schemas-microsoft-com:office:office" xmlns:r="http://schemas.openxmlformats.org/officeDocument/2006/relationships" xmlns:m="http://schemas.openxmlformats.org/officeDocument/2006/math" xmlns:v="urn:schemas-microsoft-com:vml" xmlns:wp14="http://schemas.microsoft.com/office/word/2010/wordprocessingDrawing" xmlns:wp="http://schemas.openxmlformats.org/drawingml/2006/wordprocessingDrawing" xmlns:w10="urn:schemas-microsoft-com:office:word" xmlns:w="http://schemas.openxmlformats.org/wordprocessingml/2006/main" xmlns:w14="http://schemas.microsoft.com/office/word/2010/wordml" xmlns:w15="http://schemas.microsoft.com/office/word/2012/wordml" xmlns:w16cid="http://schemas.microsoft.com/office/word/2016/wordml/cid" xmlns:w16se="http://schemas.microsoft.com/office/word/2015/wordml/symex" xmlns:wpg="http://schemas.microsoft.com/office/word/2010/wordprocessingGroup" xmlns:wpi="http://schemas.microsoft.com/office/word/2010/wordprocessingInk" xmlns:wne="http://schemas.microsoft.com/office/word/2006/wordml" xmlns:wps="http://schemas.microsoft.com/office/word/2010/wordprocessingShape" mc:Ignorable="w14 w15 w16se w16cid wp14">
   <w:endnote w:type="separator" w:id="-1">
     <w:p>
       <w:pPr>
@@ -4607,7 +4404,7 @@
 </file>
 
 <file path=word/footer1.xml><?xml version="1.0" encoding="utf-8"?>
-<w:ftr xmlns:wpc="http://schemas.microsoft.com/office/word/2010/wordprocessingCanvas" xmlns:cx="http://schemas.microsoft.com/office/drawing/2014/chartex" xmlns:cx1="http://schemas.microsoft.com/office/drawing/2015/9/8/chartex" xmlns:cx2="http://schemas.microsoft.com/office/drawing/2015/10/21/chartex" xmlns:cx3="http://schemas.microsoft.com/office/drawing/2016/5/9/chartex" xmlns:cx4="http://schemas.microsoft.com/office/drawing/2016/5/10/chartex" xmlns:cx5="http://schemas.microsoft.com/office/drawing/2016/5/11/chartex" xmlns:cx6="http://schemas.microsoft.com/office/drawing/2016/5/12/chartex" xmlns:cx7="http://schemas.microsoft.com/office/drawing/2016/5/13/chartex" xmlns:cx8="http://schemas.microsoft.com/office/drawing/2016/5/14/chartex" xmlns:mc="http://schemas.openxmlformats.org/markup-compatibility/2006" xmlns:aink="http://schemas.microsoft.com/office/drawing/2016/ink" xmlns:am3d="http://schemas.microsoft.com/office/drawing/2017/model3d" xmlns:o="urn:schemas-microsoft-com:office:office" xmlns:oel="http://schemas.microsoft.com/office/2019/extlst" xmlns:r="http://schemas.openxmlformats.org/officeDocument/2006/relationships" xmlns:m="http://schemas.openxmlformats.org/officeDocument/2006/math" xmlns:v="urn:schemas-microsoft-com:vml" xmlns:wp14="http://schemas.microsoft.com/office/word/2010/wordprocessingDrawing" xmlns:wp="http://schemas.openxmlformats.org/drawingml/2006/wordprocessingDrawing" xmlns:w10="urn:schemas-microsoft-com:office:word" xmlns:w="http://schemas.openxmlformats.org/wordprocessingml/2006/main" xmlns:w14="http://schemas.microsoft.com/office/word/2010/wordml" xmlns:w15="http://schemas.microsoft.com/office/word/2012/wordml" xmlns:w16cex="http://schemas.microsoft.com/office/word/2018/wordml/cex" xmlns:w16cid="http://schemas.microsoft.com/office/word/2016/wordml/cid" xmlns:w16="http://schemas.microsoft.com/office/word/2018/wordml" xmlns:w16sdtdh="http://schemas.microsoft.com/office/word/2020/wordml/sdtdatahash" xmlns:w16se="http://schemas.microsoft.com/office/word/2015/wordml/symex" xmlns:wpg="http://schemas.microsoft.com/office/word/2010/wordprocessingGroup" xmlns:wpi="http://schemas.microsoft.com/office/word/2010/wordprocessingInk" xmlns:wne="http://schemas.microsoft.com/office/word/2006/wordml" xmlns:wps="http://schemas.microsoft.com/office/word/2010/wordprocessingShape" mc:Ignorable="w14 w15 w16se w16cid w16 w16cex w16sdtdh wp14">
+<w:ftr xmlns:wpc="http://schemas.microsoft.com/office/word/2010/wordprocessingCanvas" xmlns:cx="http://schemas.microsoft.com/office/drawing/2014/chartex" xmlns:cx1="http://schemas.microsoft.com/office/drawing/2015/9/8/chartex" xmlns:cx2="http://schemas.microsoft.com/office/drawing/2015/10/21/chartex" xmlns:cx3="http://schemas.microsoft.com/office/drawing/2016/5/9/chartex" xmlns:cx4="http://schemas.microsoft.com/office/drawing/2016/5/10/chartex" xmlns:cx5="http://schemas.microsoft.com/office/drawing/2016/5/11/chartex" xmlns:cx6="http://schemas.microsoft.com/office/drawing/2016/5/12/chartex" xmlns:cx7="http://schemas.microsoft.com/office/drawing/2016/5/13/chartex" xmlns:cx8="http://schemas.microsoft.com/office/drawing/2016/5/14/chartex" xmlns:mc="http://schemas.openxmlformats.org/markup-compatibility/2006" xmlns:aink="http://schemas.microsoft.com/office/drawing/2016/ink" xmlns:am3d="http://schemas.microsoft.com/office/drawing/2017/model3d" xmlns:o="urn:schemas-microsoft-com:office:office" xmlns:r="http://schemas.openxmlformats.org/officeDocument/2006/relationships" xmlns:m="http://schemas.openxmlformats.org/officeDocument/2006/math" xmlns:v="urn:schemas-microsoft-com:vml" xmlns:wp14="http://schemas.microsoft.com/office/word/2010/wordprocessingDrawing" xmlns:wp="http://schemas.openxmlformats.org/drawingml/2006/wordprocessingDrawing" xmlns:w10="urn:schemas-microsoft-com:office:word" xmlns:w="http://schemas.openxmlformats.org/wordprocessingml/2006/main" xmlns:w14="http://schemas.microsoft.com/office/word/2010/wordml" xmlns:w15="http://schemas.microsoft.com/office/word/2012/wordml" xmlns:w16cid="http://schemas.microsoft.com/office/word/2016/wordml/cid" xmlns:w16se="http://schemas.microsoft.com/office/word/2015/wordml/symex" xmlns:wpg="http://schemas.microsoft.com/office/word/2010/wordprocessingGroup" xmlns:wpi="http://schemas.microsoft.com/office/word/2010/wordprocessingInk" xmlns:wne="http://schemas.microsoft.com/office/word/2006/wordml" xmlns:wps="http://schemas.microsoft.com/office/word/2010/wordprocessingShape" mc:Ignorable="w14 w15 w16se w16cid wp14">
   <w:p>
     <w:pPr>
       <w:pStyle w:val="Footer"/>
@@ -4621,28 +4418,14 @@
         <w:color w:val="FF0000"/>
         <w:lang w:val="en-US"/>
       </w:rPr>
-      <w:t>* P</w:t>
-    </w:r>
-    <w:r>
-      <w:rPr>
-        <w:color w:val="FF0000"/>
-        <w:lang w:val="en-US"/>
-      </w:rPr>
-      <w:t xml:space="preserve">hosTag </w:t>
-    </w:r>
-    <w:r>
-      <w:rPr>
-        <w:color w:val="FF0000"/>
-        <w:lang w:val="en-US"/>
-      </w:rPr>
-      <w:t xml:space="preserve">buffers only in red, black is used for all gels and blots * </w:t>
+      <w:t xml:space="preserve">* PhosTag buffers only in red, black is used for all gels and blots * </w:t>
     </w:r>
   </w:p>
 </w:ftr>
 </file>
 
 <file path=word/footnotes.xml><?xml version="1.0" encoding="utf-8"?>
-<w:footnotes xmlns:wpc="http://schemas.microsoft.com/office/word/2010/wordprocessingCanvas" xmlns:cx="http://schemas.microsoft.com/office/drawing/2014/chartex" xmlns:cx1="http://schemas.microsoft.com/office/drawing/2015/9/8/chartex" xmlns:cx2="http://schemas.microsoft.com/office/drawing/2015/10/21/chartex" xmlns:cx3="http://schemas.microsoft.com/office/drawing/2016/5/9/chartex" xmlns:cx4="http://schemas.microsoft.com/office/drawing/2016/5/10/chartex" xmlns:cx5="http://schemas.microsoft.com/office/drawing/2016/5/11/chartex" xmlns:cx6="http://schemas.microsoft.com/office/drawing/2016/5/12/chartex" xmlns:cx7="http://schemas.microsoft.com/office/drawing/2016/5/13/chartex" xmlns:cx8="http://schemas.microsoft.com/office/drawing/2016/5/14/chartex" xmlns:mc="http://schemas.openxmlformats.org/markup-compatibility/2006" xmlns:aink="http://schemas.microsoft.com/office/drawing/2016/ink" xmlns:am3d="http://schemas.microsoft.com/office/drawing/2017/model3d" xmlns:o="urn:schemas-microsoft-com:office:office" xmlns:oel="http://schemas.microsoft.com/office/2019/extlst" xmlns:r="http://schemas.openxmlformats.org/officeDocument/2006/relationships" xmlns:m="http://schemas.openxmlformats.org/officeDocument/2006/math" xmlns:v="urn:schemas-microsoft-com:vml" xmlns:wp14="http://schemas.microsoft.com/office/word/2010/wordprocessingDrawing" xmlns:wp="http://schemas.openxmlformats.org/drawingml/2006/wordprocessingDrawing" xmlns:w10="urn:schemas-microsoft-com:office:word" xmlns:w="http://schemas.openxmlformats.org/wordprocessingml/2006/main" xmlns:w14="http://schemas.microsoft.com/office/word/2010/wordml" xmlns:w15="http://schemas.microsoft.com/office/word/2012/wordml" xmlns:w16cex="http://schemas.microsoft.com/office/word/2018/wordml/cex" xmlns:w16cid="http://schemas.microsoft.com/office/word/2016/wordml/cid" xmlns:w16="http://schemas.microsoft.com/office/word/2018/wordml" xmlns:w16sdtdh="http://schemas.microsoft.com/office/word/2020/wordml/sdtdatahash" xmlns:w16se="http://schemas.microsoft.com/office/word/2015/wordml/symex" xmlns:wpg="http://schemas.microsoft.com/office/word/2010/wordprocessingGroup" xmlns:wpi="http://schemas.microsoft.com/office/word/2010/wordprocessingInk" xmlns:wne="http://schemas.microsoft.com/office/word/2006/wordml" xmlns:wps="http://schemas.microsoft.com/office/word/2010/wordprocessingShape" mc:Ignorable="w14 w15 w16se w16cid w16 w16cex w16sdtdh wp14">
+<w:footnotes xmlns:wpc="http://schemas.microsoft.com/office/word/2010/wordprocessingCanvas" xmlns:cx="http://schemas.microsoft.com/office/drawing/2014/chartex" xmlns:cx1="http://schemas.microsoft.com/office/drawing/2015/9/8/chartex" xmlns:cx2="http://schemas.microsoft.com/office/drawing/2015/10/21/chartex" xmlns:cx3="http://schemas.microsoft.com/office/drawing/2016/5/9/chartex" xmlns:cx4="http://schemas.microsoft.com/office/drawing/2016/5/10/chartex" xmlns:cx5="http://schemas.microsoft.com/office/drawing/2016/5/11/chartex" xmlns:cx6="http://schemas.microsoft.com/office/drawing/2016/5/12/chartex" xmlns:cx7="http://schemas.microsoft.com/office/drawing/2016/5/13/chartex" xmlns:cx8="http://schemas.microsoft.com/office/drawing/2016/5/14/chartex" xmlns:mc="http://schemas.openxmlformats.org/markup-compatibility/2006" xmlns:aink="http://schemas.microsoft.com/office/drawing/2016/ink" xmlns:am3d="http://schemas.microsoft.com/office/drawing/2017/model3d" xmlns:o="urn:schemas-microsoft-com:office:office" xmlns:r="http://schemas.openxmlformats.org/officeDocument/2006/relationships" xmlns:m="http://schemas.openxmlformats.org/officeDocument/2006/math" xmlns:v="urn:schemas-microsoft-com:vml" xmlns:wp14="http://schemas.microsoft.com/office/word/2010/wordprocessingDrawing" xmlns:wp="http://schemas.openxmlformats.org/drawingml/2006/wordprocessingDrawing" xmlns:w10="urn:schemas-microsoft-com:office:word" xmlns:w="http://schemas.openxmlformats.org/wordprocessingml/2006/main" xmlns:w14="http://schemas.microsoft.com/office/word/2010/wordml" xmlns:w15="http://schemas.microsoft.com/office/word/2012/wordml" xmlns:w16cid="http://schemas.microsoft.com/office/word/2016/wordml/cid" xmlns:w16se="http://schemas.microsoft.com/office/word/2015/wordml/symex" xmlns:wpg="http://schemas.microsoft.com/office/word/2010/wordprocessingGroup" xmlns:wpi="http://schemas.microsoft.com/office/word/2010/wordprocessingInk" xmlns:wne="http://schemas.microsoft.com/office/word/2006/wordml" xmlns:wps="http://schemas.microsoft.com/office/word/2010/wordprocessingShape" mc:Ignorable="w14 w15 w16se w16cid wp14">
   <w:footnote w:type="separator" w:id="-1">
     <w:p>
       <w:pPr>
@@ -4666,8 +4449,221 @@
 </w:footnotes>
 </file>
 
+<file path=word/header1.xml><?xml version="1.0" encoding="utf-8"?>
+<w:hdr xmlns:wpc="http://schemas.microsoft.com/office/word/2010/wordprocessingCanvas" xmlns:cx="http://schemas.microsoft.com/office/drawing/2014/chartex" xmlns:cx1="http://schemas.microsoft.com/office/drawing/2015/9/8/chartex" xmlns:cx2="http://schemas.microsoft.com/office/drawing/2015/10/21/chartex" xmlns:cx3="http://schemas.microsoft.com/office/drawing/2016/5/9/chartex" xmlns:cx4="http://schemas.microsoft.com/office/drawing/2016/5/10/chartex" xmlns:cx5="http://schemas.microsoft.com/office/drawing/2016/5/11/chartex" xmlns:cx6="http://schemas.microsoft.com/office/drawing/2016/5/12/chartex" xmlns:cx7="http://schemas.microsoft.com/office/drawing/2016/5/13/chartex" xmlns:cx8="http://schemas.microsoft.com/office/drawing/2016/5/14/chartex" xmlns:mc="http://schemas.openxmlformats.org/markup-compatibility/2006" xmlns:aink="http://schemas.microsoft.com/office/drawing/2016/ink" xmlns:am3d="http://schemas.microsoft.com/office/drawing/2017/model3d" xmlns:o="urn:schemas-microsoft-com:office:office" xmlns:r="http://schemas.openxmlformats.org/officeDocument/2006/relationships" xmlns:m="http://schemas.openxmlformats.org/officeDocument/2006/math" xmlns:v="urn:schemas-microsoft-com:vml" xmlns:wp14="http://schemas.microsoft.com/office/word/2010/wordprocessingDrawing" xmlns:wp="http://schemas.openxmlformats.org/drawingml/2006/wordprocessingDrawing" xmlns:w10="urn:schemas-microsoft-com:office:word" xmlns:w="http://schemas.openxmlformats.org/wordprocessingml/2006/main" xmlns:w14="http://schemas.microsoft.com/office/word/2010/wordml" xmlns:w15="http://schemas.microsoft.com/office/word/2012/wordml" xmlns:w16cid="http://schemas.microsoft.com/office/word/2016/wordml/cid" xmlns:w16se="http://schemas.microsoft.com/office/word/2015/wordml/symex" xmlns:wpg="http://schemas.microsoft.com/office/word/2010/wordprocessingGroup" xmlns:wpi="http://schemas.microsoft.com/office/word/2010/wordprocessingInk" xmlns:wne="http://schemas.microsoft.com/office/word/2006/wordml" xmlns:wps="http://schemas.microsoft.com/office/word/2010/wordprocessingShape" mc:Ignorable="w14 w15 w16se w16cid wp14">
+  <w:p>
+    <w:pPr>
+      <w:pStyle w:val="Header"/>
+    </w:pPr>
+    <w:r>
+      <w:rPr>
+        <w:noProof/>
+      </w:rPr>
+      <mc:AlternateContent>
+        <mc:Choice Requires="wps">
+          <w:drawing>
+            <wp:anchor distT="0" distB="0" distL="118745" distR="118745" simplePos="0" relativeHeight="251659264" behindDoc="1" locked="0" layoutInCell="1" allowOverlap="0" wp14:anchorId="118C8B3C" wp14:editId="4CD21563">
+              <wp:simplePos x="0" y="0"/>
+              <wp:positionH relativeFrom="margin">
+                <wp:align>center</wp:align>
+              </wp:positionH>
+              <mc:AlternateContent>
+                <mc:Choice Requires="wp14">
+                  <wp:positionV relativeFrom="page">
+                    <wp14:pctPosVOffset>4500</wp14:pctPosVOffset>
+                  </wp:positionV>
+                </mc:Choice>
+                <mc:Fallback>
+                  <wp:positionV relativeFrom="page">
+                    <wp:posOffset>452120</wp:posOffset>
+                  </wp:positionV>
+                </mc:Fallback>
+              </mc:AlternateContent>
+              <wp:extent cx="5950039" cy="270457"/>
+              <wp:effectExtent l="0" t="0" r="0" b="1905"/>
+              <wp:wrapSquare wrapText="bothSides"/>
+              <wp:docPr id="197" name="Rectangle 197"/>
+              <wp:cNvGraphicFramePr/>
+              <a:graphic xmlns:a="http://schemas.openxmlformats.org/drawingml/2006/main">
+                <a:graphicData uri="http://schemas.microsoft.com/office/word/2010/wordprocessingShape">
+                  <wps:wsp>
+                    <wps:cNvSpPr/>
+                    <wps:spPr>
+                      <a:xfrm>
+                        <a:off x="0" y="0"/>
+                        <a:ext cx="5950039" cy="270457"/>
+                      </a:xfrm>
+                      <a:prstGeom prst="rect">
+                        <a:avLst/>
+                      </a:prstGeom>
+                      <a:solidFill>
+                        <a:schemeClr val="bg2">
+                          <a:lumMod val="90000"/>
+                        </a:schemeClr>
+                      </a:solidFill>
+                      <a:ln>
+                        <a:noFill/>
+                      </a:ln>
+                    </wps:spPr>
+                    <wps:style>
+                      <a:lnRef idx="2">
+                        <a:schemeClr val="accent1">
+                          <a:shade val="50000"/>
+                        </a:schemeClr>
+                      </a:lnRef>
+                      <a:fillRef idx="1">
+                        <a:schemeClr val="accent1"/>
+                      </a:fillRef>
+                      <a:effectRef idx="0">
+                        <a:schemeClr val="accent1"/>
+                      </a:effectRef>
+                      <a:fontRef idx="minor">
+                        <a:schemeClr val="lt1"/>
+                      </a:fontRef>
+                    </wps:style>
+                    <wps:txbx>
+                      <w:txbxContent>
+                        <w:sdt>
+                          <w:sdtPr>
+                            <w:rPr>
+                              <w:rFonts w:ascii="Arial" w:hAnsi="Arial" w:cs="Arial"/>
+                              <w:b/>
+                              <w:bCs/>
+                              <w:color w:val="000000" w:themeColor="text1"/>
+                            </w:rPr>
+                            <w:alias w:val="Title"/>
+                            <w:tag w:val=""/>
+                            <w:id w:val="1189017394"/>
+                            <w:dataBinding w:prefixMappings="xmlns:ns0='http://purl.org/dc/elements/1.1/' xmlns:ns1='http://schemas.openxmlformats.org/package/2006/metadata/core-properties' " w:xpath="/ns1:coreProperties[1]/ns0:title[1]" w:storeItemID="{6C3C8BC8-F283-45AE-878A-BAB7291924A1}"/>
+                            <w:text/>
+                          </w:sdtPr>
+                          <w:sdtContent>
+                            <w:p>
+                              <w:pPr>
+                                <w:pStyle w:val="Header"/>
+                                <w:tabs>
+                                  <w:tab w:val="clear" w:pos="4680"/>
+                                  <w:tab w:val="clear" w:pos="9360"/>
+                                </w:tabs>
+                                <w:jc w:val="center"/>
+                                <w:rPr>
+                                  <w:caps/>
+                                  <w:color w:val="FFFFFF" w:themeColor="background1"/>
+                                </w:rPr>
+                              </w:pPr>
+                              <w:proofErr w:type="spellStart"/>
+                              <w:r>
+                                <w:rPr>
+                                  <w:rFonts w:ascii="Arial" w:hAnsi="Arial" w:cs="Arial"/>
+                                  <w:b/>
+                                  <w:bCs/>
+                                  <w:color w:val="000000" w:themeColor="text1"/>
+                                </w:rPr>
+                                <w:t>PhosTag</w:t>
+                              </w:r>
+                              <w:proofErr w:type="spellEnd"/>
+                              <w:r>
+                                <w:rPr>
+                                  <w:rFonts w:ascii="Arial" w:hAnsi="Arial" w:cs="Arial"/>
+                                  <w:b/>
+                                  <w:bCs/>
+                                  <w:color w:val="000000" w:themeColor="text1"/>
+                                </w:rPr>
+                                <w:t xml:space="preserve"> / Western Blot / Broad range Buffers</w:t>
+                              </w:r>
+                            </w:p>
+                          </w:sdtContent>
+                        </w:sdt>
+                      </w:txbxContent>
+                    </wps:txbx>
+                    <wps:bodyPr rot="0" spcFirstLastPara="0" vertOverflow="overflow" horzOverflow="overflow" vert="horz" wrap="square" lIns="91440" tIns="45720" rIns="91440" bIns="45720" numCol="1" spcCol="0" rtlCol="0" fromWordArt="0" anchor="ctr" anchorCtr="0" forceAA="0" compatLnSpc="1">
+                      <a:prstTxWarp prst="textNoShape">
+                        <a:avLst/>
+                      </a:prstTxWarp>
+                      <a:spAutoFit/>
+                    </wps:bodyPr>
+                  </wps:wsp>
+                </a:graphicData>
+              </a:graphic>
+              <wp14:sizeRelH relativeFrom="margin">
+                <wp14:pctWidth>100000</wp14:pctWidth>
+              </wp14:sizeRelH>
+              <wp14:sizeRelV relativeFrom="page">
+                <wp14:pctHeight>2700</wp14:pctHeight>
+              </wp14:sizeRelV>
+            </wp:anchor>
+          </w:drawing>
+        </mc:Choice>
+        <mc:Fallback>
+          <w:pict>
+            <v:rect w14:anchorId="118C8B3C" id="Rectangle 197" o:spid="_x0000_s1026" style="position:absolute;margin-left:0;margin-top:0;width:468.5pt;height:21.3pt;z-index:-251657216;visibility:visible;mso-wrap-style:square;mso-width-percent:1000;mso-height-percent:27;mso-top-percent:45;mso-wrap-distance-left:9.35pt;mso-wrap-distance-top:0;mso-wrap-distance-right:9.35pt;mso-wrap-distance-bottom:0;mso-position-horizontal:center;mso-position-horizontal-relative:margin;mso-position-vertical-relative:page;mso-width-percent:1000;mso-height-percent:27;mso-top-percent:45;mso-width-relative:margin;mso-height-relative:page;v-text-anchor:middle" o:gfxdata="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" o:allowoverlap="f" fillcolor="#cfcdcd [2894]" stroked="f" strokeweight="1pt">
+              <v:textbox style="mso-fit-shape-to-text:t">
+                <w:txbxContent>
+                  <w:sdt>
+                    <w:sdtPr>
+                      <w:rPr>
+                        <w:rFonts w:ascii="Arial" w:hAnsi="Arial" w:cs="Arial"/>
+                        <w:b/>
+                        <w:bCs/>
+                        <w:color w:val="000000" w:themeColor="text1"/>
+                      </w:rPr>
+                      <w:alias w:val="Title"/>
+                      <w:tag w:val=""/>
+                      <w:id w:val="1189017394"/>
+                      <w:dataBinding w:prefixMappings="xmlns:ns0='http://purl.org/dc/elements/1.1/' xmlns:ns1='http://schemas.openxmlformats.org/package/2006/metadata/core-properties' " w:xpath="/ns1:coreProperties[1]/ns0:title[1]" w:storeItemID="{6C3C8BC8-F283-45AE-878A-BAB7291924A1}"/>
+                      <w:text/>
+                    </w:sdtPr>
+                    <w:sdtContent>
+                      <w:p>
+                        <w:pPr>
+                          <w:pStyle w:val="Header"/>
+                          <w:tabs>
+                            <w:tab w:val="clear" w:pos="4680"/>
+                            <w:tab w:val="clear" w:pos="9360"/>
+                          </w:tabs>
+                          <w:jc w:val="center"/>
+                          <w:rPr>
+                            <w:caps/>
+                            <w:color w:val="FFFFFF" w:themeColor="background1"/>
+                          </w:rPr>
+                        </w:pPr>
+                        <w:proofErr w:type="spellStart"/>
+                        <w:r>
+                          <w:rPr>
+                            <w:rFonts w:ascii="Arial" w:hAnsi="Arial" w:cs="Arial"/>
+                            <w:b/>
+                            <w:bCs/>
+                            <w:color w:val="000000" w:themeColor="text1"/>
+                          </w:rPr>
+                          <w:t>PhosTag</w:t>
+                        </w:r>
+                        <w:proofErr w:type="spellEnd"/>
+                        <w:r>
+                          <w:rPr>
+                            <w:rFonts w:ascii="Arial" w:hAnsi="Arial" w:cs="Arial"/>
+                            <w:b/>
+                            <w:bCs/>
+                            <w:color w:val="000000" w:themeColor="text1"/>
+                          </w:rPr>
+                          <w:t xml:space="preserve"> / Western Blot / Broad range Buffers</w:t>
+                        </w:r>
+                      </w:p>
+                    </w:sdtContent>
+                  </w:sdt>
+                </w:txbxContent>
+              </v:textbox>
+              <w10:wrap type="square" anchorx="margin" anchory="page"/>
+            </v:rect>
+          </w:pict>
+        </mc:Fallback>
+      </mc:AlternateContent>
+    </w:r>
+  </w:p>
+</w:hdr>
+</file>
+
 <file path=word/numbering.xml><?xml version="1.0" encoding="utf-8"?>
-<w:numbering xmlns:wpc="http://schemas.microsoft.com/office/word/2010/wordprocessingCanvas" xmlns:cx="http://schemas.microsoft.com/office/drawing/2014/chartex" xmlns:cx1="http://schemas.microsoft.com/office/drawing/2015/9/8/chartex" xmlns:cx2="http://schemas.microsoft.com/office/drawing/2015/10/21/chartex" xmlns:cx3="http://schemas.microsoft.com/office/drawing/2016/5/9/chartex" xmlns:cx4="http://schemas.microsoft.com/office/drawing/2016/5/10/chartex" xmlns:cx5="http://schemas.microsoft.com/office/drawing/2016/5/11/chartex" xmlns:cx6="http://schemas.microsoft.com/office/drawing/2016/5/12/chartex" xmlns:cx7="http://schemas.microsoft.com/office/drawing/2016/5/13/chartex" xmlns:cx8="http://schemas.microsoft.com/office/drawing/2016/5/14/chartex" xmlns:mc="http://schemas.openxmlformats.org/markup-compatibility/2006" xmlns:aink="http://schemas.microsoft.com/office/drawing/2016/ink" xmlns:am3d="http://schemas.microsoft.com/office/drawing/2017/model3d" xmlns:o="urn:schemas-microsoft-com:office:office" xmlns:oel="http://schemas.microsoft.com/office/2019/extlst" xmlns:r="http://schemas.openxmlformats.org/officeDocument/2006/relationships" xmlns:m="http://schemas.openxmlformats.org/officeDocument/2006/math" xmlns:v="urn:schemas-microsoft-com:vml" xmlns:wp14="http://schemas.microsoft.com/office/word/2010/wordprocessingDrawing" xmlns:wp="http://schemas.openxmlformats.org/drawingml/2006/wordprocessingDrawing" xmlns:w10="urn:schemas-microsoft-com:office:word" xmlns:w="http://schemas.openxmlformats.org/wordprocessingml/2006/main" xmlns:w14="http://schemas.microsoft.com/office/word/2010/wordml" xmlns:w15="http://schemas.microsoft.com/office/word/2012/wordml" xmlns:w16cex="http://schemas.microsoft.com/office/word/2018/wordml/cex" xmlns:w16cid="http://schemas.microsoft.com/office/word/2016/wordml/cid" xmlns:w16="http://schemas.microsoft.com/office/word/2018/wordml" xmlns:w16sdtdh="http://schemas.microsoft.com/office/word/2020/wordml/sdtdatahash" xmlns:w16se="http://schemas.microsoft.com/office/word/2015/wordml/symex" xmlns:wpg="http://schemas.microsoft.com/office/word/2010/wordprocessingGroup" xmlns:wpi="http://schemas.microsoft.com/office/word/2010/wordprocessingInk" xmlns:wne="http://schemas.microsoft.com/office/word/2006/wordml" xmlns:wps="http://schemas.microsoft.com/office/word/2010/wordprocessingShape" mc:Ignorable="w14 w15 w16se w16cid w16 w16cex w16sdtdh wp14">
+<w:numbering xmlns:wpc="http://schemas.microsoft.com/office/word/2010/wordprocessingCanvas" xmlns:cx="http://schemas.microsoft.com/office/drawing/2014/chartex" xmlns:cx1="http://schemas.microsoft.com/office/drawing/2015/9/8/chartex" xmlns:cx2="http://schemas.microsoft.com/office/drawing/2015/10/21/chartex" xmlns:cx3="http://schemas.microsoft.com/office/drawing/2016/5/9/chartex" xmlns:cx4="http://schemas.microsoft.com/office/drawing/2016/5/10/chartex" xmlns:cx5="http://schemas.microsoft.com/office/drawing/2016/5/11/chartex" xmlns:cx6="http://schemas.microsoft.com/office/drawing/2016/5/12/chartex" xmlns:cx7="http://schemas.microsoft.com/office/drawing/2016/5/13/chartex" xmlns:cx8="http://schemas.microsoft.com/office/drawing/2016/5/14/chartex" xmlns:mc="http://schemas.openxmlformats.org/markup-compatibility/2006" xmlns:aink="http://schemas.microsoft.com/office/drawing/2016/ink" xmlns:am3d="http://schemas.microsoft.com/office/drawing/2017/model3d" xmlns:o="urn:schemas-microsoft-com:office:office" xmlns:r="http://schemas.openxmlformats.org/officeDocument/2006/relationships" xmlns:m="http://schemas.openxmlformats.org/officeDocument/2006/math" xmlns:v="urn:schemas-microsoft-com:vml" xmlns:wp14="http://schemas.microsoft.com/office/word/2010/wordprocessingDrawing" xmlns:wp="http://schemas.openxmlformats.org/drawingml/2006/wordprocessingDrawing" xmlns:w10="urn:schemas-microsoft-com:office:word" xmlns:w="http://schemas.openxmlformats.org/wordprocessingml/2006/main" xmlns:w14="http://schemas.microsoft.com/office/word/2010/wordml" xmlns:w15="http://schemas.microsoft.com/office/word/2012/wordml" xmlns:w16cid="http://schemas.microsoft.com/office/word/2016/wordml/cid" xmlns:w16se="http://schemas.microsoft.com/office/word/2015/wordml/symex" xmlns:wpg="http://schemas.microsoft.com/office/word/2010/wordprocessingGroup" xmlns:wpi="http://schemas.microsoft.com/office/word/2010/wordprocessingInk" xmlns:wne="http://schemas.microsoft.com/office/word/2006/wordml" xmlns:wps="http://schemas.microsoft.com/office/word/2010/wordprocessingShape" mc:Ignorable="w14 w15 w16se w16cid wp14">
   <w:abstractNum w:abstractNumId="0" w15:restartNumberingAfterBreak="0">
     <w:nsid w:val="00754302"/>
     <w:multiLevelType w:val="hybridMultilevel"/>
@@ -6438,68 +6434,68 @@
       </w:pPr>
     </w:lvl>
   </w:abstractNum>
-  <w:num w:numId="1" w16cid:durableId="1006984314">
+  <w:num w:numId="1">
     <w:abstractNumId w:val="11"/>
   </w:num>
-  <w:num w:numId="2" w16cid:durableId="127599311">
+  <w:num w:numId="2">
     <w:abstractNumId w:val="9"/>
   </w:num>
-  <w:num w:numId="3" w16cid:durableId="1600598537">
+  <w:num w:numId="3">
     <w:abstractNumId w:val="18"/>
   </w:num>
-  <w:num w:numId="4" w16cid:durableId="914045168">
+  <w:num w:numId="4">
     <w:abstractNumId w:val="0"/>
   </w:num>
-  <w:num w:numId="5" w16cid:durableId="396056623">
+  <w:num w:numId="5">
     <w:abstractNumId w:val="12"/>
   </w:num>
-  <w:num w:numId="6" w16cid:durableId="1461994101">
+  <w:num w:numId="6">
     <w:abstractNumId w:val="8"/>
   </w:num>
-  <w:num w:numId="7" w16cid:durableId="1358657368">
+  <w:num w:numId="7">
     <w:abstractNumId w:val="3"/>
   </w:num>
-  <w:num w:numId="8" w16cid:durableId="1156341210">
+  <w:num w:numId="8">
     <w:abstractNumId w:val="1"/>
   </w:num>
-  <w:num w:numId="9" w16cid:durableId="1110583802">
+  <w:num w:numId="9">
     <w:abstractNumId w:val="4"/>
   </w:num>
-  <w:num w:numId="10" w16cid:durableId="205218484">
+  <w:num w:numId="10">
     <w:abstractNumId w:val="7"/>
   </w:num>
-  <w:num w:numId="11" w16cid:durableId="1316958108">
+  <w:num w:numId="11">
     <w:abstractNumId w:val="5"/>
   </w:num>
-  <w:num w:numId="12" w16cid:durableId="1065445882">
+  <w:num w:numId="12">
     <w:abstractNumId w:val="13"/>
   </w:num>
-  <w:num w:numId="13" w16cid:durableId="2027831122">
+  <w:num w:numId="13">
     <w:abstractNumId w:val="17"/>
   </w:num>
-  <w:num w:numId="14" w16cid:durableId="1735930911">
+  <w:num w:numId="14">
     <w:abstractNumId w:val="10"/>
   </w:num>
-  <w:num w:numId="15" w16cid:durableId="1064648286">
+  <w:num w:numId="15">
     <w:abstractNumId w:val="14"/>
   </w:num>
-  <w:num w:numId="16" w16cid:durableId="1350990907">
+  <w:num w:numId="16">
     <w:abstractNumId w:val="15"/>
   </w:num>
-  <w:num w:numId="17" w16cid:durableId="948389746">
+  <w:num w:numId="17">
     <w:abstractNumId w:val="2"/>
   </w:num>
-  <w:num w:numId="18" w16cid:durableId="569536674">
+  <w:num w:numId="18">
     <w:abstractNumId w:val="16"/>
   </w:num>
-  <w:num w:numId="19" w16cid:durableId="1971283354">
+  <w:num w:numId="19">
     <w:abstractNumId w:val="6"/>
   </w:num>
 </w:numbering>
 </file>
 
 <file path=word/styles.xml><?xml version="1.0" encoding="utf-8"?>
-<w:styles xmlns:mc="http://schemas.openxmlformats.org/markup-compatibility/2006" xmlns:r="http://schemas.openxmlformats.org/officeDocument/2006/relationships" xmlns:w="http://schemas.openxmlformats.org/wordprocessingml/2006/main" xmlns:w14="http://schemas.microsoft.com/office/word/2010/wordml" xmlns:w15="http://schemas.microsoft.com/office/word/2012/wordml" xmlns:w16cex="http://schemas.microsoft.com/office/word/2018/wordml/cex" xmlns:w16cid="http://schemas.microsoft.com/office/word/2016/wordml/cid" xmlns:w16="http://schemas.microsoft.com/office/word/2018/wordml" xmlns:w16sdtdh="http://schemas.microsoft.com/office/word/2020/wordml/sdtdatahash" xmlns:w16se="http://schemas.microsoft.com/office/word/2015/wordml/symex" mc:Ignorable="w14 w15 w16se w16cid w16 w16cex w16sdtdh">
+<w:styles xmlns:mc="http://schemas.openxmlformats.org/markup-compatibility/2006" xmlns:r="http://schemas.openxmlformats.org/officeDocument/2006/relationships" xmlns:w="http://schemas.openxmlformats.org/wordprocessingml/2006/main" xmlns:w14="http://schemas.microsoft.com/office/word/2010/wordml" xmlns:w15="http://schemas.microsoft.com/office/word/2012/wordml" xmlns:w16cid="http://schemas.microsoft.com/office/word/2016/wordml/cid" xmlns:w16se="http://schemas.microsoft.com/office/word/2015/wordml/symex" mc:Ignorable="w14 w15 w16se w16cid">
   <w:docDefaults>
     <w:rPrDefault>
       <w:rPr>
@@ -6513,7 +6509,7 @@
     </w:rPrDefault>
     <w:pPrDefault/>
   </w:docDefaults>
-  <w:latentStyles w:defLockedState="0" w:defUIPriority="99" w:defSemiHidden="0" w:defUnhideWhenUsed="0" w:defQFormat="0" w:count="376">
+  <w:latentStyles w:defLockedState="0" w:defUIPriority="99" w:defSemiHidden="0" w:defUnhideWhenUsed="0" w:defQFormat="0" w:count="375">
     <w:lsdException w:name="Normal" w:uiPriority="0" w:qFormat="1"/>
     <w:lsdException w:name="heading 1" w:uiPriority="9" w:qFormat="1"/>
     <w:lsdException w:name="heading 2" w:semiHidden="1" w:uiPriority="9" w:unhideWhenUsed="1" w:qFormat="1"/>
@@ -6889,7 +6885,6 @@
     <w:lsdException w:name="Smart Hyperlink" w:semiHidden="1" w:unhideWhenUsed="1"/>
     <w:lsdException w:name="Hashtag" w:semiHidden="1" w:unhideWhenUsed="1"/>
     <w:lsdException w:name="Unresolved Mention" w:semiHidden="1" w:unhideWhenUsed="1"/>
-    <w:lsdException w:name="Smart Link" w:semiHidden="1" w:unhideWhenUsed="1"/>
   </w:latentStyles>
   <w:style w:type="paragraph" w:default="1" w:styleId="Normal">
     <w:name w:val="Normal"/>

</xml_diff>

<commit_message>
Revert "Formatting updates to buffer recipes"
This reverts commit aa24d59ee9cdfa29ab4cd8088aa4abe8986ae17a.
</commit_message>
<xml_diff>
--- a/Biochemistry/Solutions & Buffers/PhosTag_WesternBlot_BroadRange_Solutions/SDS_PAGE_Western_Blot_Buffer_recipes.docx
+++ b/Biochemistry/Solutions & Buffers/PhosTag_WesternBlot_BroadRange_Solutions/SDS_PAGE_Western_Blot_Buffer_recipes.docx
@@ -1,6 +1,6 @@
 
 <file path=word/document.xml><?xml version="1.0" encoding="utf-8"?>
-<w:document xmlns:wpc="http://schemas.microsoft.com/office/word/2010/wordprocessingCanvas" xmlns:cx="http://schemas.microsoft.com/office/drawing/2014/chartex" xmlns:cx1="http://schemas.microsoft.com/office/drawing/2015/9/8/chartex" xmlns:cx2="http://schemas.microsoft.com/office/drawing/2015/10/21/chartex" xmlns:cx3="http://schemas.microsoft.com/office/drawing/2016/5/9/chartex" xmlns:cx4="http://schemas.microsoft.com/office/drawing/2016/5/10/chartex" xmlns:cx5="http://schemas.microsoft.com/office/drawing/2016/5/11/chartex" xmlns:cx6="http://schemas.microsoft.com/office/drawing/2016/5/12/chartex" xmlns:cx7="http://schemas.microsoft.com/office/drawing/2016/5/13/chartex" xmlns:cx8="http://schemas.microsoft.com/office/drawing/2016/5/14/chartex" xmlns:mc="http://schemas.openxmlformats.org/markup-compatibility/2006" xmlns:aink="http://schemas.microsoft.com/office/drawing/2016/ink" xmlns:am3d="http://schemas.microsoft.com/office/drawing/2017/model3d" xmlns:o="urn:schemas-microsoft-com:office:office" xmlns:r="http://schemas.openxmlformats.org/officeDocument/2006/relationships" xmlns:m="http://schemas.openxmlformats.org/officeDocument/2006/math" xmlns:v="urn:schemas-microsoft-com:vml" xmlns:wp14="http://schemas.microsoft.com/office/word/2010/wordprocessingDrawing" xmlns:wp="http://schemas.openxmlformats.org/drawingml/2006/wordprocessingDrawing" xmlns:w10="urn:schemas-microsoft-com:office:word" xmlns:w="http://schemas.openxmlformats.org/wordprocessingml/2006/main" xmlns:w14="http://schemas.microsoft.com/office/word/2010/wordml" xmlns:w15="http://schemas.microsoft.com/office/word/2012/wordml" xmlns:w16cid="http://schemas.microsoft.com/office/word/2016/wordml/cid" xmlns:w16se="http://schemas.microsoft.com/office/word/2015/wordml/symex" xmlns:wpg="http://schemas.microsoft.com/office/word/2010/wordprocessingGroup" xmlns:wpi="http://schemas.microsoft.com/office/word/2010/wordprocessingInk" xmlns:wne="http://schemas.microsoft.com/office/word/2006/wordml" xmlns:wps="http://schemas.microsoft.com/office/word/2010/wordprocessingShape" mc:Ignorable="w14 w15 w16se w16cid wp14">
+<w:document xmlns:wpc="http://schemas.microsoft.com/office/word/2010/wordprocessingCanvas" xmlns:cx="http://schemas.microsoft.com/office/drawing/2014/chartex" xmlns:cx1="http://schemas.microsoft.com/office/drawing/2015/9/8/chartex" xmlns:cx2="http://schemas.microsoft.com/office/drawing/2015/10/21/chartex" xmlns:cx3="http://schemas.microsoft.com/office/drawing/2016/5/9/chartex" xmlns:cx4="http://schemas.microsoft.com/office/drawing/2016/5/10/chartex" xmlns:cx5="http://schemas.microsoft.com/office/drawing/2016/5/11/chartex" xmlns:cx6="http://schemas.microsoft.com/office/drawing/2016/5/12/chartex" xmlns:cx7="http://schemas.microsoft.com/office/drawing/2016/5/13/chartex" xmlns:cx8="http://schemas.microsoft.com/office/drawing/2016/5/14/chartex" xmlns:mc="http://schemas.openxmlformats.org/markup-compatibility/2006" xmlns:aink="http://schemas.microsoft.com/office/drawing/2016/ink" xmlns:am3d="http://schemas.microsoft.com/office/drawing/2017/model3d" xmlns:o="urn:schemas-microsoft-com:office:office" xmlns:oel="http://schemas.microsoft.com/office/2019/extlst" xmlns:r="http://schemas.openxmlformats.org/officeDocument/2006/relationships" xmlns:m="http://schemas.openxmlformats.org/officeDocument/2006/math" xmlns:v="urn:schemas-microsoft-com:vml" xmlns:wp14="http://schemas.microsoft.com/office/word/2010/wordprocessingDrawing" xmlns:wp="http://schemas.openxmlformats.org/drawingml/2006/wordprocessingDrawing" xmlns:w10="urn:schemas-microsoft-com:office:word" xmlns:w="http://schemas.openxmlformats.org/wordprocessingml/2006/main" xmlns:w14="http://schemas.microsoft.com/office/word/2010/wordml" xmlns:w15="http://schemas.microsoft.com/office/word/2012/wordml" xmlns:w16cex="http://schemas.microsoft.com/office/word/2018/wordml/cex" xmlns:w16cid="http://schemas.microsoft.com/office/word/2016/wordml/cid" xmlns:w16="http://schemas.microsoft.com/office/word/2018/wordml" xmlns:w16sdtdh="http://schemas.microsoft.com/office/word/2020/wordml/sdtdatahash" xmlns:w16se="http://schemas.microsoft.com/office/word/2015/wordml/symex" xmlns:wpg="http://schemas.microsoft.com/office/word/2010/wordprocessingGroup" xmlns:wpi="http://schemas.microsoft.com/office/word/2010/wordprocessingInk" xmlns:wne="http://schemas.microsoft.com/office/word/2006/wordml" xmlns:wps="http://schemas.microsoft.com/office/word/2010/wordprocessingShape" mc:Ignorable="w14 w15 w16se w16cid w16 w16cex w16sdtdh wp14">
   <w:body>
     <w:p>
       <w:pPr>
@@ -13,6 +13,42 @@
         </w:rPr>
       </w:pPr>
       <w:bookmarkStart w:id="0" w:name="PhosTag_SDS_Buffers"/>
+      <w:r>
+        <w:rPr>
+          <w:rFonts w:ascii="Arial" w:hAnsi="Arial" w:cs="Arial"/>
+          <w:b/>
+          <w:bCs/>
+          <w:color w:val="000000" w:themeColor="text1"/>
+        </w:rPr>
+        <w:t xml:space="preserve">PhosTag </w:t>
+      </w:r>
+      <w:r>
+        <w:rPr>
+          <w:rFonts w:ascii="Arial" w:hAnsi="Arial" w:cs="Arial"/>
+          <w:b/>
+          <w:bCs/>
+        </w:rPr>
+        <w:t xml:space="preserve">/ Western Blot / Broad range </w:t>
+      </w:r>
+      <w:r>
+        <w:rPr>
+          <w:rFonts w:ascii="Arial" w:hAnsi="Arial" w:cs="Arial"/>
+          <w:b/>
+          <w:bCs/>
+        </w:rPr>
+        <w:t>Buffers</w:t>
+      </w:r>
+    </w:p>
+    <w:p>
+      <w:pPr>
+        <w:spacing w:after="0" w:line="240" w:lineRule="auto"/>
+        <w:jc w:val="center"/>
+        <w:rPr>
+          <w:rFonts w:ascii="Arial" w:hAnsi="Arial" w:cs="Arial"/>
+          <w:b/>
+          <w:bCs/>
+        </w:rPr>
+      </w:pPr>
     </w:p>
     <w:bookmarkEnd w:id="0"/>
     <w:p>
@@ -87,8 +123,6 @@
         </w:rPr>
         <w:t xml:space="preserve">Combine </w:t>
       </w:r>
-      <w:bookmarkStart w:id="2" w:name="_GoBack"/>
-      <w:bookmarkEnd w:id="2"/>
     </w:p>
     <w:p>
       <w:pPr>
@@ -249,7 +283,7 @@
         </w:rPr>
         <w:t xml:space="preserve">1.5 mol/L </w:t>
       </w:r>
-      <w:bookmarkStart w:id="3" w:name="TrisHCL"/>
+      <w:bookmarkStart w:id="2" w:name="TrisHCL"/>
       <w:r>
         <w:rPr>
           <w:rFonts w:ascii="Arial" w:hAnsi="Arial" w:cs="Arial"/>
@@ -258,7 +292,7 @@
         </w:rPr>
         <w:t>Tris/HCl Solution</w:t>
       </w:r>
-      <w:bookmarkEnd w:id="3"/>
+      <w:bookmarkEnd w:id="2"/>
       <w:r>
         <w:rPr>
           <w:rFonts w:ascii="Arial" w:hAnsi="Arial" w:cs="Arial"/>
@@ -292,8 +326,16 @@
         <w:rPr>
           <w:rFonts w:ascii="Arial" w:hAnsi="Arial" w:cs="Arial"/>
         </w:rPr>
-        <w:t>Add 40 mL of DI water to a beaker and place on ‘Ramsey’ with a stir of 250 RPM and a temp 30 degrees C</w:t>
-      </w:r>
+        <w:t xml:space="preserve">Add 40 mL of DI water to a beaker and place on ‘Ramsey’ with a stir of 250 RPM and a temp 30 degrees </w:t>
+      </w:r>
+      <w:proofErr w:type="gramStart"/>
+      <w:r>
+        <w:rPr>
+          <w:rFonts w:ascii="Arial" w:hAnsi="Arial" w:cs="Arial"/>
+        </w:rPr>
+        <w:t>C</w:t>
+      </w:r>
+      <w:proofErr w:type="gramEnd"/>
     </w:p>
     <w:p>
       <w:pPr>
@@ -311,7 +353,21 @@
         <w:rPr>
           <w:rFonts w:ascii="Arial" w:hAnsi="Arial" w:cs="Arial"/>
         </w:rPr>
-        <w:t xml:space="preserve">Add in; </w:t>
+        <w:t xml:space="preserve">Add </w:t>
+      </w:r>
+      <w:proofErr w:type="gramStart"/>
+      <w:r>
+        <w:rPr>
+          <w:rFonts w:ascii="Arial" w:hAnsi="Arial" w:cs="Arial"/>
+        </w:rPr>
+        <w:t>in;</w:t>
+      </w:r>
+      <w:proofErr w:type="gramEnd"/>
+      <w:r>
+        <w:rPr>
+          <w:rFonts w:ascii="Arial" w:hAnsi="Arial" w:cs="Arial"/>
+        </w:rPr>
+        <w:t xml:space="preserve"> </w:t>
       </w:r>
     </w:p>
     <w:p>
@@ -390,11 +446,19 @@
         </w:rPr>
         <w:t xml:space="preserve"> </w:t>
       </w:r>
-      <w:r>
-        <w:rPr>
-          <w:rFonts w:ascii="Arial" w:hAnsi="Arial" w:cs="Arial"/>
-        </w:rPr>
-        <w:t xml:space="preserve">8.8 </w:t>
+      <w:proofErr w:type="gramStart"/>
+      <w:r>
+        <w:rPr>
+          <w:rFonts w:ascii="Arial" w:hAnsi="Arial" w:cs="Arial"/>
+        </w:rPr>
+        <w:t>8.8</w:t>
+      </w:r>
+      <w:proofErr w:type="gramEnd"/>
+      <w:r>
+        <w:rPr>
+          <w:rFonts w:ascii="Arial" w:hAnsi="Arial" w:cs="Arial"/>
+        </w:rPr>
+        <w:t xml:space="preserve"> </w:t>
       </w:r>
     </w:p>
     <w:p>
@@ -450,7 +514,7 @@
         </w:rPr>
         <w:t xml:space="preserve">0.50 mol/L </w:t>
       </w:r>
-      <w:bookmarkStart w:id="4" w:name="Tris"/>
+      <w:bookmarkStart w:id="3" w:name="Tris"/>
       <w:r>
         <w:rPr>
           <w:rFonts w:ascii="Arial" w:hAnsi="Arial" w:cs="Arial"/>
@@ -459,7 +523,7 @@
         </w:rPr>
         <w:t>Tris/HCl Solution</w:t>
       </w:r>
-      <w:bookmarkEnd w:id="4"/>
+      <w:bookmarkEnd w:id="3"/>
       <w:r>
         <w:rPr>
           <w:rFonts w:ascii="Arial" w:hAnsi="Arial" w:cs="Arial"/>
@@ -493,8 +557,16 @@
         <w:rPr>
           <w:rFonts w:ascii="Arial" w:hAnsi="Arial" w:cs="Arial"/>
         </w:rPr>
-        <w:t>Add 40 mL of DI water to a beaker and place on ‘Ramsey’ with a stir of 250 RPM and a temp 30 degrees C</w:t>
-      </w:r>
+        <w:t xml:space="preserve">Add 40 mL of DI water to a beaker and place on ‘Ramsey’ with a stir of 250 RPM and a temp 30 degrees </w:t>
+      </w:r>
+      <w:proofErr w:type="gramStart"/>
+      <w:r>
+        <w:rPr>
+          <w:rFonts w:ascii="Arial" w:hAnsi="Arial" w:cs="Arial"/>
+        </w:rPr>
+        <w:t>C</w:t>
+      </w:r>
+      <w:proofErr w:type="gramEnd"/>
     </w:p>
     <w:p>
       <w:pPr>
@@ -512,7 +584,21 @@
         <w:rPr>
           <w:rFonts w:ascii="Arial" w:hAnsi="Arial" w:cs="Arial"/>
         </w:rPr>
-        <w:t xml:space="preserve">Add in; </w:t>
+        <w:t xml:space="preserve">Add </w:t>
+      </w:r>
+      <w:proofErr w:type="gramStart"/>
+      <w:r>
+        <w:rPr>
+          <w:rFonts w:ascii="Arial" w:hAnsi="Arial" w:cs="Arial"/>
+        </w:rPr>
+        <w:t>in;</w:t>
+      </w:r>
+      <w:proofErr w:type="gramEnd"/>
+      <w:r>
+        <w:rPr>
+          <w:rFonts w:ascii="Arial" w:hAnsi="Arial" w:cs="Arial"/>
+        </w:rPr>
+        <w:t xml:space="preserve"> </w:t>
       </w:r>
     </w:p>
     <w:p>
@@ -591,11 +677,19 @@
         </w:rPr>
         <w:t xml:space="preserve"> </w:t>
       </w:r>
-      <w:r>
-        <w:rPr>
-          <w:rFonts w:ascii="Arial" w:hAnsi="Arial" w:cs="Arial"/>
-        </w:rPr>
-        <w:t xml:space="preserve">6.0 </w:t>
+      <w:proofErr w:type="gramStart"/>
+      <w:r>
+        <w:rPr>
+          <w:rFonts w:ascii="Arial" w:hAnsi="Arial" w:cs="Arial"/>
+        </w:rPr>
+        <w:t>6.0</w:t>
+      </w:r>
+      <w:proofErr w:type="gramEnd"/>
+      <w:r>
+        <w:rPr>
+          <w:rFonts w:ascii="Arial" w:hAnsi="Arial" w:cs="Arial"/>
+        </w:rPr>
+        <w:t xml:space="preserve"> </w:t>
       </w:r>
     </w:p>
     <w:p>
@@ -645,7 +739,7 @@
         </w:rPr>
         <w:t xml:space="preserve">10% (w/v) </w:t>
       </w:r>
-      <w:bookmarkStart w:id="5" w:name="SDS"/>
+      <w:bookmarkStart w:id="4" w:name="SDS"/>
       <w:r>
         <w:rPr>
           <w:rFonts w:ascii="Arial" w:hAnsi="Arial" w:cs="Arial"/>
@@ -654,7 +748,7 @@
         </w:rPr>
         <w:t>SDS</w:t>
       </w:r>
-      <w:bookmarkEnd w:id="5"/>
+      <w:bookmarkEnd w:id="4"/>
       <w:r>
         <w:rPr>
           <w:rFonts w:ascii="Arial" w:hAnsi="Arial" w:cs="Arial"/>
@@ -744,7 +838,7 @@
         </w:rPr>
         <w:t xml:space="preserve">5.0 mmol/L </w:t>
       </w:r>
-      <w:bookmarkStart w:id="6" w:name="PhosTagSoL"/>
+      <w:bookmarkStart w:id="5" w:name="PhosTagSoL"/>
       <w:proofErr w:type="spellStart"/>
       <w:r>
         <w:rPr>
@@ -775,7 +869,7 @@
         </w:rPr>
         <w:t xml:space="preserve"> </w:t>
       </w:r>
-      <w:bookmarkEnd w:id="6"/>
+      <w:bookmarkEnd w:id="5"/>
       <w:r>
         <w:rPr>
           <w:rFonts w:ascii="Arial" w:hAnsi="Arial" w:cs="Arial"/>
@@ -783,8 +877,19 @@
           <w:bCs/>
           <w:color w:val="FF0000"/>
         </w:rPr>
-        <w:t>AAL Solution containing 3% (v/v) MeOH</w:t>
-      </w:r>
+        <w:t xml:space="preserve">AAL Solution containing 3% (v/v) </w:t>
+      </w:r>
+      <w:proofErr w:type="gramStart"/>
+      <w:r>
+        <w:rPr>
+          <w:rFonts w:ascii="Arial" w:hAnsi="Arial" w:cs="Arial"/>
+          <w:b/>
+          <w:bCs/>
+          <w:color w:val="FF0000"/>
+        </w:rPr>
+        <w:t>MeOH</w:t>
+      </w:r>
+      <w:proofErr w:type="gramEnd"/>
       <w:r>
         <w:rPr>
           <w:rFonts w:ascii="Arial" w:hAnsi="Arial" w:cs="Arial"/>
@@ -912,8 +1017,16 @@
         <w:rPr>
           <w:rFonts w:ascii="Arial" w:hAnsi="Arial" w:cs="Arial"/>
         </w:rPr>
-        <w:t xml:space="preserve"> distilled water</w:t>
-      </w:r>
+        <w:t xml:space="preserve"> distilled </w:t>
+      </w:r>
+      <w:proofErr w:type="gramStart"/>
+      <w:r>
+        <w:rPr>
+          <w:rFonts w:ascii="Arial" w:hAnsi="Arial" w:cs="Arial"/>
+        </w:rPr>
+        <w:t>water</w:t>
+      </w:r>
+      <w:proofErr w:type="gramEnd"/>
       <w:r>
         <w:rPr>
           <w:rFonts w:ascii="Arial" w:hAnsi="Arial" w:cs="Arial"/>
@@ -1069,7 +1182,7 @@
         </w:rPr>
         <w:t xml:space="preserve">10 mmol/L </w:t>
       </w:r>
-      <w:bookmarkStart w:id="7" w:name="MnCl"/>
+      <w:bookmarkStart w:id="6" w:name="MnCl"/>
       <w:r>
         <w:rPr>
           <w:rFonts w:ascii="Arial" w:hAnsi="Arial" w:cs="Arial"/>
@@ -1098,7 +1211,7 @@
         </w:rPr>
         <w:t xml:space="preserve"> Solution</w:t>
       </w:r>
-      <w:bookmarkEnd w:id="7"/>
+      <w:bookmarkEnd w:id="6"/>
     </w:p>
     <w:p>
       <w:pPr>
@@ -1277,7 +1390,7 @@
         </w:rPr>
         <w:t xml:space="preserve">10% (w/v) </w:t>
       </w:r>
-      <w:bookmarkStart w:id="8" w:name="APS"/>
+      <w:bookmarkStart w:id="7" w:name="APS"/>
       <w:r>
         <w:rPr>
           <w:rFonts w:ascii="Arial" w:hAnsi="Arial" w:cs="Arial"/>
@@ -1302,7 +1415,7 @@
         </w:rPr>
         <w:t xml:space="preserve"> </w:t>
       </w:r>
-      <w:bookmarkEnd w:id="8"/>
+      <w:bookmarkEnd w:id="7"/>
       <w:r>
         <w:rPr>
           <w:rFonts w:ascii="Arial" w:hAnsi="Arial" w:cs="Arial"/>
@@ -1420,71 +1533,72 @@
           <w:bCs/>
         </w:rPr>
       </w:pPr>
-      <w:bookmarkStart w:id="9" w:name="Running_Buffer"/>
-    </w:p>
-    <w:p>
-      <w:pPr>
-        <w:spacing w:after="0" w:line="240" w:lineRule="auto"/>
-        <w:jc w:val="both"/>
-        <w:rPr>
-          <w:rFonts w:ascii="Arial" w:hAnsi="Arial" w:cs="Arial"/>
-          <w:b/>
-          <w:bCs/>
-        </w:rPr>
-      </w:pPr>
-    </w:p>
-    <w:p>
-      <w:pPr>
-        <w:spacing w:after="0" w:line="240" w:lineRule="auto"/>
-        <w:jc w:val="both"/>
-        <w:rPr>
-          <w:rFonts w:ascii="Arial" w:hAnsi="Arial" w:cs="Arial"/>
-          <w:b/>
-          <w:bCs/>
-        </w:rPr>
-      </w:pPr>
-    </w:p>
-    <w:p>
-      <w:pPr>
-        <w:spacing w:after="0" w:line="240" w:lineRule="auto"/>
-        <w:jc w:val="both"/>
-        <w:rPr>
-          <w:rFonts w:ascii="Arial" w:hAnsi="Arial" w:cs="Arial"/>
-          <w:b/>
-          <w:bCs/>
-        </w:rPr>
-      </w:pPr>
-    </w:p>
-    <w:p>
-      <w:pPr>
-        <w:spacing w:after="0" w:line="240" w:lineRule="auto"/>
-        <w:jc w:val="both"/>
-        <w:rPr>
-          <w:rFonts w:ascii="Arial" w:hAnsi="Arial" w:cs="Arial"/>
-          <w:b/>
-          <w:bCs/>
-        </w:rPr>
-      </w:pPr>
-    </w:p>
-    <w:p>
-      <w:pPr>
-        <w:spacing w:after="0" w:line="240" w:lineRule="auto"/>
-        <w:jc w:val="both"/>
-        <w:rPr>
-          <w:rFonts w:ascii="Arial" w:hAnsi="Arial" w:cs="Arial"/>
-          <w:b/>
-          <w:bCs/>
-        </w:rPr>
-      </w:pPr>
-      <w:r>
-        <w:rPr>
-          <w:rFonts w:ascii="Arial" w:hAnsi="Arial" w:cs="Arial"/>
-          <w:b/>
-          <w:bCs/>
-        </w:rPr>
+      <w:bookmarkStart w:id="8" w:name="Running_Buffer"/>
+    </w:p>
+    <w:p>
+      <w:pPr>
+        <w:spacing w:after="0" w:line="240" w:lineRule="auto"/>
+        <w:jc w:val="both"/>
+        <w:rPr>
+          <w:rFonts w:ascii="Arial" w:hAnsi="Arial" w:cs="Arial"/>
+          <w:b/>
+          <w:bCs/>
+        </w:rPr>
+      </w:pPr>
+    </w:p>
+    <w:p>
+      <w:pPr>
+        <w:spacing w:after="0" w:line="240" w:lineRule="auto"/>
+        <w:jc w:val="both"/>
+        <w:rPr>
+          <w:rFonts w:ascii="Arial" w:hAnsi="Arial" w:cs="Arial"/>
+          <w:b/>
+          <w:bCs/>
+        </w:rPr>
+      </w:pPr>
+    </w:p>
+    <w:p>
+      <w:pPr>
+        <w:spacing w:after="0" w:line="240" w:lineRule="auto"/>
+        <w:jc w:val="both"/>
+        <w:rPr>
+          <w:rFonts w:ascii="Arial" w:hAnsi="Arial" w:cs="Arial"/>
+          <w:b/>
+          <w:bCs/>
+        </w:rPr>
+      </w:pPr>
+    </w:p>
+    <w:p>
+      <w:pPr>
+        <w:spacing w:after="0" w:line="240" w:lineRule="auto"/>
+        <w:jc w:val="both"/>
+        <w:rPr>
+          <w:rFonts w:ascii="Arial" w:hAnsi="Arial" w:cs="Arial"/>
+          <w:b/>
+          <w:bCs/>
+        </w:rPr>
+      </w:pPr>
+    </w:p>
+    <w:p>
+      <w:pPr>
+        <w:spacing w:after="0" w:line="240" w:lineRule="auto"/>
+        <w:jc w:val="both"/>
+        <w:rPr>
+          <w:rFonts w:ascii="Arial" w:hAnsi="Arial" w:cs="Arial"/>
+          <w:b/>
+          <w:bCs/>
+        </w:rPr>
+      </w:pPr>
+      <w:r>
+        <w:rPr>
+          <w:rFonts w:ascii="Arial" w:hAnsi="Arial" w:cs="Arial"/>
+          <w:b/>
+          <w:bCs/>
+        </w:rPr>
+        <w:lastRenderedPageBreak/>
         <w:t>Running Buffer</w:t>
       </w:r>
-      <w:bookmarkEnd w:id="9"/>
+      <w:bookmarkEnd w:id="8"/>
       <w:r>
         <w:rPr>
           <w:rFonts w:ascii="Arial" w:hAnsi="Arial" w:cs="Arial"/>
@@ -1515,11 +1629,11 @@
           <w:rFonts w:ascii="Arial" w:hAnsi="Arial" w:cs="Arial"/>
         </w:rPr>
       </w:pPr>
-      <w:r>
-        <w:rPr>
-          <w:rFonts w:ascii="Arial" w:hAnsi="Arial" w:cs="Arial"/>
-        </w:rPr>
-        <w:lastRenderedPageBreak/>
+      <w:proofErr w:type="gramStart"/>
+      <w:r>
+        <w:rPr>
+          <w:rFonts w:ascii="Arial" w:hAnsi="Arial" w:cs="Arial"/>
+        </w:rPr>
         <w:t>Dissolve</w:t>
       </w:r>
       <w:r>
@@ -1528,6 +1642,7 @@
         </w:rPr>
         <w:t>;</w:t>
       </w:r>
+      <w:proofErr w:type="gramEnd"/>
     </w:p>
     <w:p>
       <w:pPr>
@@ -1696,22 +1811,16 @@
         <w:rPr>
           <w:rFonts w:ascii="Arial" w:hAnsi="Arial" w:cs="Arial"/>
         </w:rPr>
-        <w:t xml:space="preserve">OR use the </w:t>
+        <w:t xml:space="preserve">OR use the pre brought </w:t>
       </w:r>
       <w:proofErr w:type="gramStart"/>
       <w:r>
         <w:rPr>
           <w:rFonts w:ascii="Arial" w:hAnsi="Arial" w:cs="Arial"/>
         </w:rPr>
-        <w:t>pre brought</w:t>
+        <w:t>concentrate;</w:t>
       </w:r>
       <w:proofErr w:type="gramEnd"/>
-      <w:r>
-        <w:rPr>
-          <w:rFonts w:ascii="Arial" w:hAnsi="Arial" w:cs="Arial"/>
-        </w:rPr>
-        <w:t xml:space="preserve"> concentrate;</w:t>
-      </w:r>
     </w:p>
     <w:p>
       <w:pPr>
@@ -1726,6 +1835,7 @@
           <w:rFonts w:ascii="Arial" w:hAnsi="Arial" w:cs="Arial"/>
         </w:rPr>
       </w:pPr>
+      <w:proofErr w:type="gramStart"/>
       <w:r>
         <w:rPr>
           <w:rFonts w:ascii="Arial" w:hAnsi="Arial" w:cs="Arial"/>
@@ -1738,6 +1848,7 @@
         </w:rPr>
         <w:t>;</w:t>
       </w:r>
+      <w:proofErr w:type="gramEnd"/>
     </w:p>
     <w:p>
       <w:pPr>
@@ -1788,7 +1899,21 @@
         <w:rPr>
           <w:rFonts w:ascii="Arial" w:hAnsi="Arial" w:cs="Arial"/>
         </w:rPr>
-        <w:t xml:space="preserve">Add 50 mL of Tris/SDS 10x </w:t>
+        <w:t xml:space="preserve">Add 50 mL of Tris/SDS </w:t>
+      </w:r>
+      <w:proofErr w:type="gramStart"/>
+      <w:r>
+        <w:rPr>
+          <w:rFonts w:ascii="Arial" w:hAnsi="Arial" w:cs="Arial"/>
+        </w:rPr>
+        <w:t>10x</w:t>
+      </w:r>
+      <w:proofErr w:type="gramEnd"/>
+      <w:r>
+        <w:rPr>
+          <w:rFonts w:ascii="Arial" w:hAnsi="Arial" w:cs="Arial"/>
+        </w:rPr>
+        <w:t xml:space="preserve"> </w:t>
       </w:r>
       <w:r>
         <w:rPr>
@@ -1911,6 +2036,7 @@
           <w:rFonts w:ascii="Arial" w:hAnsi="Arial" w:cs="Arial"/>
         </w:rPr>
       </w:pPr>
+      <w:proofErr w:type="gramStart"/>
       <w:r>
         <w:rPr>
           <w:rFonts w:ascii="Arial" w:hAnsi="Arial" w:cs="Arial"/>
@@ -1923,6 +2049,7 @@
         </w:rPr>
         <w:t>;</w:t>
       </w:r>
+      <w:proofErr w:type="gramEnd"/>
     </w:p>
     <w:p>
       <w:pPr>
@@ -2158,12 +2285,14 @@
           <w:rFonts w:ascii="Arial" w:hAnsi="Arial" w:cs="Arial"/>
         </w:rPr>
       </w:pPr>
+      <w:proofErr w:type="gramStart"/>
       <w:r>
         <w:rPr>
           <w:rFonts w:ascii="Arial" w:hAnsi="Arial" w:cs="Arial"/>
         </w:rPr>
         <w:t>Combine;</w:t>
       </w:r>
+      <w:proofErr w:type="gramEnd"/>
     </w:p>
     <w:p>
       <w:pPr>
@@ -2344,12 +2473,14 @@
           <w:rFonts w:ascii="Arial" w:hAnsi="Arial" w:cs="Arial"/>
         </w:rPr>
       </w:pPr>
+      <w:proofErr w:type="gramStart"/>
       <w:r>
         <w:rPr>
           <w:rFonts w:ascii="Arial" w:hAnsi="Arial" w:cs="Arial"/>
         </w:rPr>
         <w:t>Dissolve;</w:t>
       </w:r>
+      <w:proofErr w:type="gramEnd"/>
     </w:p>
     <w:p>
       <w:pPr>
@@ -2480,7 +2611,21 @@
         <w:rPr>
           <w:rFonts w:ascii="Arial" w:hAnsi="Arial" w:cs="Arial"/>
         </w:rPr>
-        <w:t xml:space="preserve">Then add; </w:t>
+        <w:t xml:space="preserve">Then </w:t>
+      </w:r>
+      <w:proofErr w:type="gramStart"/>
+      <w:r>
+        <w:rPr>
+          <w:rFonts w:ascii="Arial" w:hAnsi="Arial" w:cs="Arial"/>
+        </w:rPr>
+        <w:t>add;</w:t>
+      </w:r>
+      <w:proofErr w:type="gramEnd"/>
+      <w:r>
+        <w:rPr>
+          <w:rFonts w:ascii="Arial" w:hAnsi="Arial" w:cs="Arial"/>
+        </w:rPr>
+        <w:t xml:space="preserve"> </w:t>
       </w:r>
     </w:p>
     <w:p>
@@ -2626,8 +2771,18 @@
           <w:b/>
           <w:bCs/>
         </w:rPr>
-        <w:t xml:space="preserve"> until desired background is achieved</w:t>
-      </w:r>
+        <w:t xml:space="preserve"> until desired background is </w:t>
+      </w:r>
+      <w:proofErr w:type="gramStart"/>
+      <w:r>
+        <w:rPr>
+          <w:rFonts w:ascii="Arial" w:hAnsi="Arial" w:cs="Arial"/>
+          <w:b/>
+          <w:bCs/>
+        </w:rPr>
+        <w:t>achieved</w:t>
+      </w:r>
+      <w:proofErr w:type="gramEnd"/>
       <w:r>
         <w:rPr>
           <w:rFonts w:ascii="Arial" w:hAnsi="Arial" w:cs="Arial"/>
@@ -2650,12 +2805,14 @@
           <w:rFonts w:ascii="Arial" w:hAnsi="Arial" w:cs="Arial"/>
         </w:rPr>
       </w:pPr>
+      <w:proofErr w:type="gramStart"/>
       <w:r>
         <w:rPr>
           <w:rFonts w:ascii="Arial" w:hAnsi="Arial" w:cs="Arial"/>
         </w:rPr>
         <w:t>Combine;</w:t>
       </w:r>
+      <w:proofErr w:type="gramEnd"/>
     </w:p>
     <w:p>
       <w:pPr>
@@ -2907,6 +3064,7 @@
           <w:b/>
           <w:bCs/>
         </w:rPr>
+        <w:lastRenderedPageBreak/>
         <w:t>Resolving Gel Solution (10 mL:</w:t>
       </w:r>
       <w:r>
@@ -2977,7 +3135,6 @@
         <w:rPr>
           <w:rFonts w:ascii="Arial" w:hAnsi="Arial" w:cs="Arial"/>
         </w:rPr>
-        <w:lastRenderedPageBreak/>
         <w:t>Combine:</w:t>
       </w:r>
     </w:p>
@@ -4005,7 +4162,25 @@
           <w:b/>
           <w:bCs/>
         </w:rPr>
-        <w:t xml:space="preserve">Most pre-stained molecular weight markers contain </w:t>
+        <w:t xml:space="preserve">Most pre-stained molecular weight markers </w:t>
+      </w:r>
+      <w:proofErr w:type="gramStart"/>
+      <w:r>
+        <w:rPr>
+          <w:rFonts w:ascii="Arial" w:hAnsi="Arial" w:cs="Arial"/>
+          <w:b/>
+          <w:bCs/>
+        </w:rPr>
+        <w:t>contain</w:t>
+      </w:r>
+      <w:proofErr w:type="gramEnd"/>
+      <w:r>
+        <w:rPr>
+          <w:rFonts w:ascii="Arial" w:hAnsi="Arial" w:cs="Arial"/>
+          <w:b/>
+          <w:bCs/>
+        </w:rPr>
+        <w:t xml:space="preserve"> </w:t>
       </w:r>
     </w:p>
     <w:p>
@@ -4049,30 +4224,48 @@
           <w:b/>
           <w:bCs/>
         </w:rPr>
-        <w:t xml:space="preserve">You can add 1 mM MnCl2 to markers to complex the free EDTA </w:t>
-      </w:r>
-    </w:p>
-    <w:p>
-      <w:pPr>
-        <w:spacing w:after="0" w:line="240" w:lineRule="auto"/>
-        <w:rPr>
-          <w:rFonts w:ascii="Arial" w:hAnsi="Arial" w:cs="Arial"/>
-          <w:b/>
-          <w:bCs/>
-        </w:rPr>
-      </w:pPr>
-    </w:p>
-    <w:p>
-      <w:pPr>
-        <w:spacing w:after="0" w:line="240" w:lineRule="auto"/>
-        <w:jc w:val="both"/>
-        <w:rPr>
-          <w:rFonts w:ascii="Arial" w:hAnsi="Arial" w:cs="Arial"/>
-          <w:b/>
-          <w:bCs/>
-        </w:rPr>
-      </w:pPr>
-      <w:bookmarkStart w:id="10" w:name="Transfer_Buffer"/>
+        <w:t xml:space="preserve">You can add 1 mM MnCl2 to markers to complex the free </w:t>
+      </w:r>
+      <w:proofErr w:type="gramStart"/>
+      <w:r>
+        <w:rPr>
+          <w:rFonts w:ascii="Arial" w:hAnsi="Arial" w:cs="Arial"/>
+          <w:b/>
+          <w:bCs/>
+        </w:rPr>
+        <w:t>EDTA</w:t>
+      </w:r>
+      <w:proofErr w:type="gramEnd"/>
+      <w:r>
+        <w:rPr>
+          <w:rFonts w:ascii="Arial" w:hAnsi="Arial" w:cs="Arial"/>
+          <w:b/>
+          <w:bCs/>
+        </w:rPr>
+        <w:t xml:space="preserve"> </w:t>
+      </w:r>
+    </w:p>
+    <w:p>
+      <w:pPr>
+        <w:spacing w:after="0" w:line="240" w:lineRule="auto"/>
+        <w:rPr>
+          <w:rFonts w:ascii="Arial" w:hAnsi="Arial" w:cs="Arial"/>
+          <w:b/>
+          <w:bCs/>
+        </w:rPr>
+      </w:pPr>
+    </w:p>
+    <w:p>
+      <w:pPr>
+        <w:spacing w:after="0" w:line="240" w:lineRule="auto"/>
+        <w:jc w:val="both"/>
+        <w:rPr>
+          <w:rFonts w:ascii="Arial" w:hAnsi="Arial" w:cs="Arial"/>
+          <w:b/>
+          <w:bCs/>
+        </w:rPr>
+      </w:pPr>
+      <w:bookmarkStart w:id="9" w:name="Transfer_Buffer"/>
       <w:r>
         <w:rPr>
           <w:rFonts w:ascii="Arial" w:hAnsi="Arial" w:cs="Arial"/>
@@ -4097,7 +4290,7 @@
         </w:rPr>
         <w:t>r</w:t>
       </w:r>
-      <w:bookmarkEnd w:id="10"/>
+      <w:bookmarkEnd w:id="9"/>
       <w:r>
         <w:rPr>
           <w:rFonts w:ascii="Arial" w:hAnsi="Arial" w:cs="Arial"/>
@@ -4362,13 +4555,23 @@
           <w:bCs/>
           <w:color w:val="FF0000"/>
         </w:rPr>
-        <w:t>Transfer Buffer + 10 mM EDTA</w:t>
-      </w:r>
+        <w:t xml:space="preserve">Transfer Buffer + 10 mM </w:t>
+      </w:r>
+      <w:proofErr w:type="gramStart"/>
+      <w:r>
+        <w:rPr>
+          <w:rFonts w:ascii="Arial" w:hAnsi="Arial" w:cs="Arial"/>
+          <w:b/>
+          <w:bCs/>
+          <w:color w:val="FF0000"/>
+        </w:rPr>
+        <w:t>EDTA</w:t>
+      </w:r>
+      <w:proofErr w:type="gramEnd"/>
     </w:p>
     <w:p/>
     <w:sectPr>
-      <w:headerReference w:type="default" r:id="rId7"/>
-      <w:footerReference w:type="default" r:id="rId8"/>
+      <w:footerReference w:type="default" r:id="rId7"/>
       <w:pgSz w:w="12240" w:h="15840"/>
       <w:pgMar w:top="1440" w:right="1440" w:bottom="1440" w:left="1440" w:header="720" w:footer="720" w:gutter="0"/>
       <w:cols w:space="720"/>
@@ -4379,7 +4582,7 @@
 </file>
 
 <file path=word/endnotes.xml><?xml version="1.0" encoding="utf-8"?>
-<w:endnotes xmlns:wpc="http://schemas.microsoft.com/office/word/2010/wordprocessingCanvas" xmlns:cx="http://schemas.microsoft.com/office/drawing/2014/chartex" xmlns:cx1="http://schemas.microsoft.com/office/drawing/2015/9/8/chartex" xmlns:cx2="http://schemas.microsoft.com/office/drawing/2015/10/21/chartex" xmlns:cx3="http://schemas.microsoft.com/office/drawing/2016/5/9/chartex" xmlns:cx4="http://schemas.microsoft.com/office/drawing/2016/5/10/chartex" xmlns:cx5="http://schemas.microsoft.com/office/drawing/2016/5/11/chartex" xmlns:cx6="http://schemas.microsoft.com/office/drawing/2016/5/12/chartex" xmlns:cx7="http://schemas.microsoft.com/office/drawing/2016/5/13/chartex" xmlns:cx8="http://schemas.microsoft.com/office/drawing/2016/5/14/chartex" xmlns:mc="http://schemas.openxmlformats.org/markup-compatibility/2006" xmlns:aink="http://schemas.microsoft.com/office/drawing/2016/ink" xmlns:am3d="http://schemas.microsoft.com/office/drawing/2017/model3d" xmlns:o="urn:schemas-microsoft-com:office:office" xmlns:r="http://schemas.openxmlformats.org/officeDocument/2006/relationships" xmlns:m="http://schemas.openxmlformats.org/officeDocument/2006/math" xmlns:v="urn:schemas-microsoft-com:vml" xmlns:wp14="http://schemas.microsoft.com/office/word/2010/wordprocessingDrawing" xmlns:wp="http://schemas.openxmlformats.org/drawingml/2006/wordprocessingDrawing" xmlns:w10="urn:schemas-microsoft-com:office:word" xmlns:w="http://schemas.openxmlformats.org/wordprocessingml/2006/main" xmlns:w14="http://schemas.microsoft.com/office/word/2010/wordml" xmlns:w15="http://schemas.microsoft.com/office/word/2012/wordml" xmlns:w16cid="http://schemas.microsoft.com/office/word/2016/wordml/cid" xmlns:w16se="http://schemas.microsoft.com/office/word/2015/wordml/symex" xmlns:wpg="http://schemas.microsoft.com/office/word/2010/wordprocessingGroup" xmlns:wpi="http://schemas.microsoft.com/office/word/2010/wordprocessingInk" xmlns:wne="http://schemas.microsoft.com/office/word/2006/wordml" xmlns:wps="http://schemas.microsoft.com/office/word/2010/wordprocessingShape" mc:Ignorable="w14 w15 w16se w16cid wp14">
+<w:endnotes xmlns:wpc="http://schemas.microsoft.com/office/word/2010/wordprocessingCanvas" xmlns:cx="http://schemas.microsoft.com/office/drawing/2014/chartex" xmlns:cx1="http://schemas.microsoft.com/office/drawing/2015/9/8/chartex" xmlns:cx2="http://schemas.microsoft.com/office/drawing/2015/10/21/chartex" xmlns:cx3="http://schemas.microsoft.com/office/drawing/2016/5/9/chartex" xmlns:cx4="http://schemas.microsoft.com/office/drawing/2016/5/10/chartex" xmlns:cx5="http://schemas.microsoft.com/office/drawing/2016/5/11/chartex" xmlns:cx6="http://schemas.microsoft.com/office/drawing/2016/5/12/chartex" xmlns:cx7="http://schemas.microsoft.com/office/drawing/2016/5/13/chartex" xmlns:cx8="http://schemas.microsoft.com/office/drawing/2016/5/14/chartex" xmlns:mc="http://schemas.openxmlformats.org/markup-compatibility/2006" xmlns:aink="http://schemas.microsoft.com/office/drawing/2016/ink" xmlns:am3d="http://schemas.microsoft.com/office/drawing/2017/model3d" xmlns:o="urn:schemas-microsoft-com:office:office" xmlns:oel="http://schemas.microsoft.com/office/2019/extlst" xmlns:r="http://schemas.openxmlformats.org/officeDocument/2006/relationships" xmlns:m="http://schemas.openxmlformats.org/officeDocument/2006/math" xmlns:v="urn:schemas-microsoft-com:vml" xmlns:wp14="http://schemas.microsoft.com/office/word/2010/wordprocessingDrawing" xmlns:wp="http://schemas.openxmlformats.org/drawingml/2006/wordprocessingDrawing" xmlns:w10="urn:schemas-microsoft-com:office:word" xmlns:w="http://schemas.openxmlformats.org/wordprocessingml/2006/main" xmlns:w14="http://schemas.microsoft.com/office/word/2010/wordml" xmlns:w15="http://schemas.microsoft.com/office/word/2012/wordml" xmlns:w16cex="http://schemas.microsoft.com/office/word/2018/wordml/cex" xmlns:w16cid="http://schemas.microsoft.com/office/word/2016/wordml/cid" xmlns:w16="http://schemas.microsoft.com/office/word/2018/wordml" xmlns:w16sdtdh="http://schemas.microsoft.com/office/word/2020/wordml/sdtdatahash" xmlns:w16se="http://schemas.microsoft.com/office/word/2015/wordml/symex" xmlns:wpg="http://schemas.microsoft.com/office/word/2010/wordprocessingGroup" xmlns:wpi="http://schemas.microsoft.com/office/word/2010/wordprocessingInk" xmlns:wne="http://schemas.microsoft.com/office/word/2006/wordml" xmlns:wps="http://schemas.microsoft.com/office/word/2010/wordprocessingShape" mc:Ignorable="w14 w15 w16se w16cid w16 w16cex w16sdtdh wp14">
   <w:endnote w:type="separator" w:id="-1">
     <w:p>
       <w:pPr>
@@ -4404,7 +4607,7 @@
 </file>
 
 <file path=word/footer1.xml><?xml version="1.0" encoding="utf-8"?>
-<w:ftr xmlns:wpc="http://schemas.microsoft.com/office/word/2010/wordprocessingCanvas" xmlns:cx="http://schemas.microsoft.com/office/drawing/2014/chartex" xmlns:cx1="http://schemas.microsoft.com/office/drawing/2015/9/8/chartex" xmlns:cx2="http://schemas.microsoft.com/office/drawing/2015/10/21/chartex" xmlns:cx3="http://schemas.microsoft.com/office/drawing/2016/5/9/chartex" xmlns:cx4="http://schemas.microsoft.com/office/drawing/2016/5/10/chartex" xmlns:cx5="http://schemas.microsoft.com/office/drawing/2016/5/11/chartex" xmlns:cx6="http://schemas.microsoft.com/office/drawing/2016/5/12/chartex" xmlns:cx7="http://schemas.microsoft.com/office/drawing/2016/5/13/chartex" xmlns:cx8="http://schemas.microsoft.com/office/drawing/2016/5/14/chartex" xmlns:mc="http://schemas.openxmlformats.org/markup-compatibility/2006" xmlns:aink="http://schemas.microsoft.com/office/drawing/2016/ink" xmlns:am3d="http://schemas.microsoft.com/office/drawing/2017/model3d" xmlns:o="urn:schemas-microsoft-com:office:office" xmlns:r="http://schemas.openxmlformats.org/officeDocument/2006/relationships" xmlns:m="http://schemas.openxmlformats.org/officeDocument/2006/math" xmlns:v="urn:schemas-microsoft-com:vml" xmlns:wp14="http://schemas.microsoft.com/office/word/2010/wordprocessingDrawing" xmlns:wp="http://schemas.openxmlformats.org/drawingml/2006/wordprocessingDrawing" xmlns:w10="urn:schemas-microsoft-com:office:word" xmlns:w="http://schemas.openxmlformats.org/wordprocessingml/2006/main" xmlns:w14="http://schemas.microsoft.com/office/word/2010/wordml" xmlns:w15="http://schemas.microsoft.com/office/word/2012/wordml" xmlns:w16cid="http://schemas.microsoft.com/office/word/2016/wordml/cid" xmlns:w16se="http://schemas.microsoft.com/office/word/2015/wordml/symex" xmlns:wpg="http://schemas.microsoft.com/office/word/2010/wordprocessingGroup" xmlns:wpi="http://schemas.microsoft.com/office/word/2010/wordprocessingInk" xmlns:wne="http://schemas.microsoft.com/office/word/2006/wordml" xmlns:wps="http://schemas.microsoft.com/office/word/2010/wordprocessingShape" mc:Ignorable="w14 w15 w16se w16cid wp14">
+<w:ftr xmlns:wpc="http://schemas.microsoft.com/office/word/2010/wordprocessingCanvas" xmlns:cx="http://schemas.microsoft.com/office/drawing/2014/chartex" xmlns:cx1="http://schemas.microsoft.com/office/drawing/2015/9/8/chartex" xmlns:cx2="http://schemas.microsoft.com/office/drawing/2015/10/21/chartex" xmlns:cx3="http://schemas.microsoft.com/office/drawing/2016/5/9/chartex" xmlns:cx4="http://schemas.microsoft.com/office/drawing/2016/5/10/chartex" xmlns:cx5="http://schemas.microsoft.com/office/drawing/2016/5/11/chartex" xmlns:cx6="http://schemas.microsoft.com/office/drawing/2016/5/12/chartex" xmlns:cx7="http://schemas.microsoft.com/office/drawing/2016/5/13/chartex" xmlns:cx8="http://schemas.microsoft.com/office/drawing/2016/5/14/chartex" xmlns:mc="http://schemas.openxmlformats.org/markup-compatibility/2006" xmlns:aink="http://schemas.microsoft.com/office/drawing/2016/ink" xmlns:am3d="http://schemas.microsoft.com/office/drawing/2017/model3d" xmlns:o="urn:schemas-microsoft-com:office:office" xmlns:oel="http://schemas.microsoft.com/office/2019/extlst" xmlns:r="http://schemas.openxmlformats.org/officeDocument/2006/relationships" xmlns:m="http://schemas.openxmlformats.org/officeDocument/2006/math" xmlns:v="urn:schemas-microsoft-com:vml" xmlns:wp14="http://schemas.microsoft.com/office/word/2010/wordprocessingDrawing" xmlns:wp="http://schemas.openxmlformats.org/drawingml/2006/wordprocessingDrawing" xmlns:w10="urn:schemas-microsoft-com:office:word" xmlns:w="http://schemas.openxmlformats.org/wordprocessingml/2006/main" xmlns:w14="http://schemas.microsoft.com/office/word/2010/wordml" xmlns:w15="http://schemas.microsoft.com/office/word/2012/wordml" xmlns:w16cex="http://schemas.microsoft.com/office/word/2018/wordml/cex" xmlns:w16cid="http://schemas.microsoft.com/office/word/2016/wordml/cid" xmlns:w16="http://schemas.microsoft.com/office/word/2018/wordml" xmlns:w16sdtdh="http://schemas.microsoft.com/office/word/2020/wordml/sdtdatahash" xmlns:w16se="http://schemas.microsoft.com/office/word/2015/wordml/symex" xmlns:wpg="http://schemas.microsoft.com/office/word/2010/wordprocessingGroup" xmlns:wpi="http://schemas.microsoft.com/office/word/2010/wordprocessingInk" xmlns:wne="http://schemas.microsoft.com/office/word/2006/wordml" xmlns:wps="http://schemas.microsoft.com/office/word/2010/wordprocessingShape" mc:Ignorable="w14 w15 w16se w16cid w16 w16cex w16sdtdh wp14">
   <w:p>
     <w:pPr>
       <w:pStyle w:val="Footer"/>
@@ -4418,14 +4621,28 @@
         <w:color w:val="FF0000"/>
         <w:lang w:val="en-US"/>
       </w:rPr>
-      <w:t xml:space="preserve">* PhosTag buffers only in red, black is used for all gels and blots * </w:t>
+      <w:t>* P</w:t>
+    </w:r>
+    <w:r>
+      <w:rPr>
+        <w:color w:val="FF0000"/>
+        <w:lang w:val="en-US"/>
+      </w:rPr>
+      <w:t xml:space="preserve">hosTag </w:t>
+    </w:r>
+    <w:r>
+      <w:rPr>
+        <w:color w:val="FF0000"/>
+        <w:lang w:val="en-US"/>
+      </w:rPr>
+      <w:t xml:space="preserve">buffers only in red, black is used for all gels and blots * </w:t>
     </w:r>
   </w:p>
 </w:ftr>
 </file>
 
 <file path=word/footnotes.xml><?xml version="1.0" encoding="utf-8"?>
-<w:footnotes xmlns:wpc="http://schemas.microsoft.com/office/word/2010/wordprocessingCanvas" xmlns:cx="http://schemas.microsoft.com/office/drawing/2014/chartex" xmlns:cx1="http://schemas.microsoft.com/office/drawing/2015/9/8/chartex" xmlns:cx2="http://schemas.microsoft.com/office/drawing/2015/10/21/chartex" xmlns:cx3="http://schemas.microsoft.com/office/drawing/2016/5/9/chartex" xmlns:cx4="http://schemas.microsoft.com/office/drawing/2016/5/10/chartex" xmlns:cx5="http://schemas.microsoft.com/office/drawing/2016/5/11/chartex" xmlns:cx6="http://schemas.microsoft.com/office/drawing/2016/5/12/chartex" xmlns:cx7="http://schemas.microsoft.com/office/drawing/2016/5/13/chartex" xmlns:cx8="http://schemas.microsoft.com/office/drawing/2016/5/14/chartex" xmlns:mc="http://schemas.openxmlformats.org/markup-compatibility/2006" xmlns:aink="http://schemas.microsoft.com/office/drawing/2016/ink" xmlns:am3d="http://schemas.microsoft.com/office/drawing/2017/model3d" xmlns:o="urn:schemas-microsoft-com:office:office" xmlns:r="http://schemas.openxmlformats.org/officeDocument/2006/relationships" xmlns:m="http://schemas.openxmlformats.org/officeDocument/2006/math" xmlns:v="urn:schemas-microsoft-com:vml" xmlns:wp14="http://schemas.microsoft.com/office/word/2010/wordprocessingDrawing" xmlns:wp="http://schemas.openxmlformats.org/drawingml/2006/wordprocessingDrawing" xmlns:w10="urn:schemas-microsoft-com:office:word" xmlns:w="http://schemas.openxmlformats.org/wordprocessingml/2006/main" xmlns:w14="http://schemas.microsoft.com/office/word/2010/wordml" xmlns:w15="http://schemas.microsoft.com/office/word/2012/wordml" xmlns:w16cid="http://schemas.microsoft.com/office/word/2016/wordml/cid" xmlns:w16se="http://schemas.microsoft.com/office/word/2015/wordml/symex" xmlns:wpg="http://schemas.microsoft.com/office/word/2010/wordprocessingGroup" xmlns:wpi="http://schemas.microsoft.com/office/word/2010/wordprocessingInk" xmlns:wne="http://schemas.microsoft.com/office/word/2006/wordml" xmlns:wps="http://schemas.microsoft.com/office/word/2010/wordprocessingShape" mc:Ignorable="w14 w15 w16se w16cid wp14">
+<w:footnotes xmlns:wpc="http://schemas.microsoft.com/office/word/2010/wordprocessingCanvas" xmlns:cx="http://schemas.microsoft.com/office/drawing/2014/chartex" xmlns:cx1="http://schemas.microsoft.com/office/drawing/2015/9/8/chartex" xmlns:cx2="http://schemas.microsoft.com/office/drawing/2015/10/21/chartex" xmlns:cx3="http://schemas.microsoft.com/office/drawing/2016/5/9/chartex" xmlns:cx4="http://schemas.microsoft.com/office/drawing/2016/5/10/chartex" xmlns:cx5="http://schemas.microsoft.com/office/drawing/2016/5/11/chartex" xmlns:cx6="http://schemas.microsoft.com/office/drawing/2016/5/12/chartex" xmlns:cx7="http://schemas.microsoft.com/office/drawing/2016/5/13/chartex" xmlns:cx8="http://schemas.microsoft.com/office/drawing/2016/5/14/chartex" xmlns:mc="http://schemas.openxmlformats.org/markup-compatibility/2006" xmlns:aink="http://schemas.microsoft.com/office/drawing/2016/ink" xmlns:am3d="http://schemas.microsoft.com/office/drawing/2017/model3d" xmlns:o="urn:schemas-microsoft-com:office:office" xmlns:oel="http://schemas.microsoft.com/office/2019/extlst" xmlns:r="http://schemas.openxmlformats.org/officeDocument/2006/relationships" xmlns:m="http://schemas.openxmlformats.org/officeDocument/2006/math" xmlns:v="urn:schemas-microsoft-com:vml" xmlns:wp14="http://schemas.microsoft.com/office/word/2010/wordprocessingDrawing" xmlns:wp="http://schemas.openxmlformats.org/drawingml/2006/wordprocessingDrawing" xmlns:w10="urn:schemas-microsoft-com:office:word" xmlns:w="http://schemas.openxmlformats.org/wordprocessingml/2006/main" xmlns:w14="http://schemas.microsoft.com/office/word/2010/wordml" xmlns:w15="http://schemas.microsoft.com/office/word/2012/wordml" xmlns:w16cex="http://schemas.microsoft.com/office/word/2018/wordml/cex" xmlns:w16cid="http://schemas.microsoft.com/office/word/2016/wordml/cid" xmlns:w16="http://schemas.microsoft.com/office/word/2018/wordml" xmlns:w16sdtdh="http://schemas.microsoft.com/office/word/2020/wordml/sdtdatahash" xmlns:w16se="http://schemas.microsoft.com/office/word/2015/wordml/symex" xmlns:wpg="http://schemas.microsoft.com/office/word/2010/wordprocessingGroup" xmlns:wpi="http://schemas.microsoft.com/office/word/2010/wordprocessingInk" xmlns:wne="http://schemas.microsoft.com/office/word/2006/wordml" xmlns:wps="http://schemas.microsoft.com/office/word/2010/wordprocessingShape" mc:Ignorable="w14 w15 w16se w16cid w16 w16cex w16sdtdh wp14">
   <w:footnote w:type="separator" w:id="-1">
     <w:p>
       <w:pPr>
@@ -4449,221 +4666,8 @@
 </w:footnotes>
 </file>
 
-<file path=word/header1.xml><?xml version="1.0" encoding="utf-8"?>
-<w:hdr xmlns:wpc="http://schemas.microsoft.com/office/word/2010/wordprocessingCanvas" xmlns:cx="http://schemas.microsoft.com/office/drawing/2014/chartex" xmlns:cx1="http://schemas.microsoft.com/office/drawing/2015/9/8/chartex" xmlns:cx2="http://schemas.microsoft.com/office/drawing/2015/10/21/chartex" xmlns:cx3="http://schemas.microsoft.com/office/drawing/2016/5/9/chartex" xmlns:cx4="http://schemas.microsoft.com/office/drawing/2016/5/10/chartex" xmlns:cx5="http://schemas.microsoft.com/office/drawing/2016/5/11/chartex" xmlns:cx6="http://schemas.microsoft.com/office/drawing/2016/5/12/chartex" xmlns:cx7="http://schemas.microsoft.com/office/drawing/2016/5/13/chartex" xmlns:cx8="http://schemas.microsoft.com/office/drawing/2016/5/14/chartex" xmlns:mc="http://schemas.openxmlformats.org/markup-compatibility/2006" xmlns:aink="http://schemas.microsoft.com/office/drawing/2016/ink" xmlns:am3d="http://schemas.microsoft.com/office/drawing/2017/model3d" xmlns:o="urn:schemas-microsoft-com:office:office" xmlns:r="http://schemas.openxmlformats.org/officeDocument/2006/relationships" xmlns:m="http://schemas.openxmlformats.org/officeDocument/2006/math" xmlns:v="urn:schemas-microsoft-com:vml" xmlns:wp14="http://schemas.microsoft.com/office/word/2010/wordprocessingDrawing" xmlns:wp="http://schemas.openxmlformats.org/drawingml/2006/wordprocessingDrawing" xmlns:w10="urn:schemas-microsoft-com:office:word" xmlns:w="http://schemas.openxmlformats.org/wordprocessingml/2006/main" xmlns:w14="http://schemas.microsoft.com/office/word/2010/wordml" xmlns:w15="http://schemas.microsoft.com/office/word/2012/wordml" xmlns:w16cid="http://schemas.microsoft.com/office/word/2016/wordml/cid" xmlns:w16se="http://schemas.microsoft.com/office/word/2015/wordml/symex" xmlns:wpg="http://schemas.microsoft.com/office/word/2010/wordprocessingGroup" xmlns:wpi="http://schemas.microsoft.com/office/word/2010/wordprocessingInk" xmlns:wne="http://schemas.microsoft.com/office/word/2006/wordml" xmlns:wps="http://schemas.microsoft.com/office/word/2010/wordprocessingShape" mc:Ignorable="w14 w15 w16se w16cid wp14">
-  <w:p>
-    <w:pPr>
-      <w:pStyle w:val="Header"/>
-    </w:pPr>
-    <w:r>
-      <w:rPr>
-        <w:noProof/>
-      </w:rPr>
-      <mc:AlternateContent>
-        <mc:Choice Requires="wps">
-          <w:drawing>
-            <wp:anchor distT="0" distB="0" distL="118745" distR="118745" simplePos="0" relativeHeight="251659264" behindDoc="1" locked="0" layoutInCell="1" allowOverlap="0" wp14:anchorId="118C8B3C" wp14:editId="4CD21563">
-              <wp:simplePos x="0" y="0"/>
-              <wp:positionH relativeFrom="margin">
-                <wp:align>center</wp:align>
-              </wp:positionH>
-              <mc:AlternateContent>
-                <mc:Choice Requires="wp14">
-                  <wp:positionV relativeFrom="page">
-                    <wp14:pctPosVOffset>4500</wp14:pctPosVOffset>
-                  </wp:positionV>
-                </mc:Choice>
-                <mc:Fallback>
-                  <wp:positionV relativeFrom="page">
-                    <wp:posOffset>452120</wp:posOffset>
-                  </wp:positionV>
-                </mc:Fallback>
-              </mc:AlternateContent>
-              <wp:extent cx="5950039" cy="270457"/>
-              <wp:effectExtent l="0" t="0" r="0" b="1905"/>
-              <wp:wrapSquare wrapText="bothSides"/>
-              <wp:docPr id="197" name="Rectangle 197"/>
-              <wp:cNvGraphicFramePr/>
-              <a:graphic xmlns:a="http://schemas.openxmlformats.org/drawingml/2006/main">
-                <a:graphicData uri="http://schemas.microsoft.com/office/word/2010/wordprocessingShape">
-                  <wps:wsp>
-                    <wps:cNvSpPr/>
-                    <wps:spPr>
-                      <a:xfrm>
-                        <a:off x="0" y="0"/>
-                        <a:ext cx="5950039" cy="270457"/>
-                      </a:xfrm>
-                      <a:prstGeom prst="rect">
-                        <a:avLst/>
-                      </a:prstGeom>
-                      <a:solidFill>
-                        <a:schemeClr val="bg2">
-                          <a:lumMod val="90000"/>
-                        </a:schemeClr>
-                      </a:solidFill>
-                      <a:ln>
-                        <a:noFill/>
-                      </a:ln>
-                    </wps:spPr>
-                    <wps:style>
-                      <a:lnRef idx="2">
-                        <a:schemeClr val="accent1">
-                          <a:shade val="50000"/>
-                        </a:schemeClr>
-                      </a:lnRef>
-                      <a:fillRef idx="1">
-                        <a:schemeClr val="accent1"/>
-                      </a:fillRef>
-                      <a:effectRef idx="0">
-                        <a:schemeClr val="accent1"/>
-                      </a:effectRef>
-                      <a:fontRef idx="minor">
-                        <a:schemeClr val="lt1"/>
-                      </a:fontRef>
-                    </wps:style>
-                    <wps:txbx>
-                      <w:txbxContent>
-                        <w:sdt>
-                          <w:sdtPr>
-                            <w:rPr>
-                              <w:rFonts w:ascii="Arial" w:hAnsi="Arial" w:cs="Arial"/>
-                              <w:b/>
-                              <w:bCs/>
-                              <w:color w:val="000000" w:themeColor="text1"/>
-                            </w:rPr>
-                            <w:alias w:val="Title"/>
-                            <w:tag w:val=""/>
-                            <w:id w:val="1189017394"/>
-                            <w:dataBinding w:prefixMappings="xmlns:ns0='http://purl.org/dc/elements/1.1/' xmlns:ns1='http://schemas.openxmlformats.org/package/2006/metadata/core-properties' " w:xpath="/ns1:coreProperties[1]/ns0:title[1]" w:storeItemID="{6C3C8BC8-F283-45AE-878A-BAB7291924A1}"/>
-                            <w:text/>
-                          </w:sdtPr>
-                          <w:sdtContent>
-                            <w:p>
-                              <w:pPr>
-                                <w:pStyle w:val="Header"/>
-                                <w:tabs>
-                                  <w:tab w:val="clear" w:pos="4680"/>
-                                  <w:tab w:val="clear" w:pos="9360"/>
-                                </w:tabs>
-                                <w:jc w:val="center"/>
-                                <w:rPr>
-                                  <w:caps/>
-                                  <w:color w:val="FFFFFF" w:themeColor="background1"/>
-                                </w:rPr>
-                              </w:pPr>
-                              <w:proofErr w:type="spellStart"/>
-                              <w:r>
-                                <w:rPr>
-                                  <w:rFonts w:ascii="Arial" w:hAnsi="Arial" w:cs="Arial"/>
-                                  <w:b/>
-                                  <w:bCs/>
-                                  <w:color w:val="000000" w:themeColor="text1"/>
-                                </w:rPr>
-                                <w:t>PhosTag</w:t>
-                              </w:r>
-                              <w:proofErr w:type="spellEnd"/>
-                              <w:r>
-                                <w:rPr>
-                                  <w:rFonts w:ascii="Arial" w:hAnsi="Arial" w:cs="Arial"/>
-                                  <w:b/>
-                                  <w:bCs/>
-                                  <w:color w:val="000000" w:themeColor="text1"/>
-                                </w:rPr>
-                                <w:t xml:space="preserve"> / Western Blot / Broad range Buffers</w:t>
-                              </w:r>
-                            </w:p>
-                          </w:sdtContent>
-                        </w:sdt>
-                      </w:txbxContent>
-                    </wps:txbx>
-                    <wps:bodyPr rot="0" spcFirstLastPara="0" vertOverflow="overflow" horzOverflow="overflow" vert="horz" wrap="square" lIns="91440" tIns="45720" rIns="91440" bIns="45720" numCol="1" spcCol="0" rtlCol="0" fromWordArt="0" anchor="ctr" anchorCtr="0" forceAA="0" compatLnSpc="1">
-                      <a:prstTxWarp prst="textNoShape">
-                        <a:avLst/>
-                      </a:prstTxWarp>
-                      <a:spAutoFit/>
-                    </wps:bodyPr>
-                  </wps:wsp>
-                </a:graphicData>
-              </a:graphic>
-              <wp14:sizeRelH relativeFrom="margin">
-                <wp14:pctWidth>100000</wp14:pctWidth>
-              </wp14:sizeRelH>
-              <wp14:sizeRelV relativeFrom="page">
-                <wp14:pctHeight>2700</wp14:pctHeight>
-              </wp14:sizeRelV>
-            </wp:anchor>
-          </w:drawing>
-        </mc:Choice>
-        <mc:Fallback>
-          <w:pict>
-            <v:rect w14:anchorId="118C8B3C" id="Rectangle 197" o:spid="_x0000_s1026" style="position:absolute;margin-left:0;margin-top:0;width:468.5pt;height:21.3pt;z-index:-251657216;visibility:visible;mso-wrap-style:square;mso-width-percent:1000;mso-height-percent:27;mso-top-percent:45;mso-wrap-distance-left:9.35pt;mso-wrap-distance-top:0;mso-wrap-distance-right:9.35pt;mso-wrap-distance-bottom:0;mso-position-horizontal:center;mso-position-horizontal-relative:margin;mso-position-vertical-relative:page;mso-width-percent:1000;mso-height-percent:27;mso-top-percent:45;mso-width-relative:margin;mso-height-relative:page;v-text-anchor:middle" o:gfxdata="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" o:allowoverlap="f" fillcolor="#cfcdcd [2894]" stroked="f" strokeweight="1pt">
-              <v:textbox style="mso-fit-shape-to-text:t">
-                <w:txbxContent>
-                  <w:sdt>
-                    <w:sdtPr>
-                      <w:rPr>
-                        <w:rFonts w:ascii="Arial" w:hAnsi="Arial" w:cs="Arial"/>
-                        <w:b/>
-                        <w:bCs/>
-                        <w:color w:val="000000" w:themeColor="text1"/>
-                      </w:rPr>
-                      <w:alias w:val="Title"/>
-                      <w:tag w:val=""/>
-                      <w:id w:val="1189017394"/>
-                      <w:dataBinding w:prefixMappings="xmlns:ns0='http://purl.org/dc/elements/1.1/' xmlns:ns1='http://schemas.openxmlformats.org/package/2006/metadata/core-properties' " w:xpath="/ns1:coreProperties[1]/ns0:title[1]" w:storeItemID="{6C3C8BC8-F283-45AE-878A-BAB7291924A1}"/>
-                      <w:text/>
-                    </w:sdtPr>
-                    <w:sdtContent>
-                      <w:p>
-                        <w:pPr>
-                          <w:pStyle w:val="Header"/>
-                          <w:tabs>
-                            <w:tab w:val="clear" w:pos="4680"/>
-                            <w:tab w:val="clear" w:pos="9360"/>
-                          </w:tabs>
-                          <w:jc w:val="center"/>
-                          <w:rPr>
-                            <w:caps/>
-                            <w:color w:val="FFFFFF" w:themeColor="background1"/>
-                          </w:rPr>
-                        </w:pPr>
-                        <w:proofErr w:type="spellStart"/>
-                        <w:r>
-                          <w:rPr>
-                            <w:rFonts w:ascii="Arial" w:hAnsi="Arial" w:cs="Arial"/>
-                            <w:b/>
-                            <w:bCs/>
-                            <w:color w:val="000000" w:themeColor="text1"/>
-                          </w:rPr>
-                          <w:t>PhosTag</w:t>
-                        </w:r>
-                        <w:proofErr w:type="spellEnd"/>
-                        <w:r>
-                          <w:rPr>
-                            <w:rFonts w:ascii="Arial" w:hAnsi="Arial" w:cs="Arial"/>
-                            <w:b/>
-                            <w:bCs/>
-                            <w:color w:val="000000" w:themeColor="text1"/>
-                          </w:rPr>
-                          <w:t xml:space="preserve"> / Western Blot / Broad range Buffers</w:t>
-                        </w:r>
-                      </w:p>
-                    </w:sdtContent>
-                  </w:sdt>
-                </w:txbxContent>
-              </v:textbox>
-              <w10:wrap type="square" anchorx="margin" anchory="page"/>
-            </v:rect>
-          </w:pict>
-        </mc:Fallback>
-      </mc:AlternateContent>
-    </w:r>
-  </w:p>
-</w:hdr>
-</file>
-
 <file path=word/numbering.xml><?xml version="1.0" encoding="utf-8"?>
-<w:numbering xmlns:wpc="http://schemas.microsoft.com/office/word/2010/wordprocessingCanvas" xmlns:cx="http://schemas.microsoft.com/office/drawing/2014/chartex" xmlns:cx1="http://schemas.microsoft.com/office/drawing/2015/9/8/chartex" xmlns:cx2="http://schemas.microsoft.com/office/drawing/2015/10/21/chartex" xmlns:cx3="http://schemas.microsoft.com/office/drawing/2016/5/9/chartex" xmlns:cx4="http://schemas.microsoft.com/office/drawing/2016/5/10/chartex" xmlns:cx5="http://schemas.microsoft.com/office/drawing/2016/5/11/chartex" xmlns:cx6="http://schemas.microsoft.com/office/drawing/2016/5/12/chartex" xmlns:cx7="http://schemas.microsoft.com/office/drawing/2016/5/13/chartex" xmlns:cx8="http://schemas.microsoft.com/office/drawing/2016/5/14/chartex" xmlns:mc="http://schemas.openxmlformats.org/markup-compatibility/2006" xmlns:aink="http://schemas.microsoft.com/office/drawing/2016/ink" xmlns:am3d="http://schemas.microsoft.com/office/drawing/2017/model3d" xmlns:o="urn:schemas-microsoft-com:office:office" xmlns:r="http://schemas.openxmlformats.org/officeDocument/2006/relationships" xmlns:m="http://schemas.openxmlformats.org/officeDocument/2006/math" xmlns:v="urn:schemas-microsoft-com:vml" xmlns:wp14="http://schemas.microsoft.com/office/word/2010/wordprocessingDrawing" xmlns:wp="http://schemas.openxmlformats.org/drawingml/2006/wordprocessingDrawing" xmlns:w10="urn:schemas-microsoft-com:office:word" xmlns:w="http://schemas.openxmlformats.org/wordprocessingml/2006/main" xmlns:w14="http://schemas.microsoft.com/office/word/2010/wordml" xmlns:w15="http://schemas.microsoft.com/office/word/2012/wordml" xmlns:w16cid="http://schemas.microsoft.com/office/word/2016/wordml/cid" xmlns:w16se="http://schemas.microsoft.com/office/word/2015/wordml/symex" xmlns:wpg="http://schemas.microsoft.com/office/word/2010/wordprocessingGroup" xmlns:wpi="http://schemas.microsoft.com/office/word/2010/wordprocessingInk" xmlns:wne="http://schemas.microsoft.com/office/word/2006/wordml" xmlns:wps="http://schemas.microsoft.com/office/word/2010/wordprocessingShape" mc:Ignorable="w14 w15 w16se w16cid wp14">
+<w:numbering xmlns:wpc="http://schemas.microsoft.com/office/word/2010/wordprocessingCanvas" xmlns:cx="http://schemas.microsoft.com/office/drawing/2014/chartex" xmlns:cx1="http://schemas.microsoft.com/office/drawing/2015/9/8/chartex" xmlns:cx2="http://schemas.microsoft.com/office/drawing/2015/10/21/chartex" xmlns:cx3="http://schemas.microsoft.com/office/drawing/2016/5/9/chartex" xmlns:cx4="http://schemas.microsoft.com/office/drawing/2016/5/10/chartex" xmlns:cx5="http://schemas.microsoft.com/office/drawing/2016/5/11/chartex" xmlns:cx6="http://schemas.microsoft.com/office/drawing/2016/5/12/chartex" xmlns:cx7="http://schemas.microsoft.com/office/drawing/2016/5/13/chartex" xmlns:cx8="http://schemas.microsoft.com/office/drawing/2016/5/14/chartex" xmlns:mc="http://schemas.openxmlformats.org/markup-compatibility/2006" xmlns:aink="http://schemas.microsoft.com/office/drawing/2016/ink" xmlns:am3d="http://schemas.microsoft.com/office/drawing/2017/model3d" xmlns:o="urn:schemas-microsoft-com:office:office" xmlns:oel="http://schemas.microsoft.com/office/2019/extlst" xmlns:r="http://schemas.openxmlformats.org/officeDocument/2006/relationships" xmlns:m="http://schemas.openxmlformats.org/officeDocument/2006/math" xmlns:v="urn:schemas-microsoft-com:vml" xmlns:wp14="http://schemas.microsoft.com/office/word/2010/wordprocessingDrawing" xmlns:wp="http://schemas.openxmlformats.org/drawingml/2006/wordprocessingDrawing" xmlns:w10="urn:schemas-microsoft-com:office:word" xmlns:w="http://schemas.openxmlformats.org/wordprocessingml/2006/main" xmlns:w14="http://schemas.microsoft.com/office/word/2010/wordml" xmlns:w15="http://schemas.microsoft.com/office/word/2012/wordml" xmlns:w16cex="http://schemas.microsoft.com/office/word/2018/wordml/cex" xmlns:w16cid="http://schemas.microsoft.com/office/word/2016/wordml/cid" xmlns:w16="http://schemas.microsoft.com/office/word/2018/wordml" xmlns:w16sdtdh="http://schemas.microsoft.com/office/word/2020/wordml/sdtdatahash" xmlns:w16se="http://schemas.microsoft.com/office/word/2015/wordml/symex" xmlns:wpg="http://schemas.microsoft.com/office/word/2010/wordprocessingGroup" xmlns:wpi="http://schemas.microsoft.com/office/word/2010/wordprocessingInk" xmlns:wne="http://schemas.microsoft.com/office/word/2006/wordml" xmlns:wps="http://schemas.microsoft.com/office/word/2010/wordprocessingShape" mc:Ignorable="w14 w15 w16se w16cid w16 w16cex w16sdtdh wp14">
   <w:abstractNum w:abstractNumId="0" w15:restartNumberingAfterBreak="0">
     <w:nsid w:val="00754302"/>
     <w:multiLevelType w:val="hybridMultilevel"/>
@@ -6434,68 +6438,68 @@
       </w:pPr>
     </w:lvl>
   </w:abstractNum>
-  <w:num w:numId="1">
+  <w:num w:numId="1" w16cid:durableId="1006984314">
     <w:abstractNumId w:val="11"/>
   </w:num>
-  <w:num w:numId="2">
+  <w:num w:numId="2" w16cid:durableId="127599311">
     <w:abstractNumId w:val="9"/>
   </w:num>
-  <w:num w:numId="3">
+  <w:num w:numId="3" w16cid:durableId="1600598537">
     <w:abstractNumId w:val="18"/>
   </w:num>
-  <w:num w:numId="4">
+  <w:num w:numId="4" w16cid:durableId="914045168">
     <w:abstractNumId w:val="0"/>
   </w:num>
-  <w:num w:numId="5">
+  <w:num w:numId="5" w16cid:durableId="396056623">
     <w:abstractNumId w:val="12"/>
   </w:num>
-  <w:num w:numId="6">
+  <w:num w:numId="6" w16cid:durableId="1461994101">
     <w:abstractNumId w:val="8"/>
   </w:num>
-  <w:num w:numId="7">
+  <w:num w:numId="7" w16cid:durableId="1358657368">
     <w:abstractNumId w:val="3"/>
   </w:num>
-  <w:num w:numId="8">
+  <w:num w:numId="8" w16cid:durableId="1156341210">
     <w:abstractNumId w:val="1"/>
   </w:num>
-  <w:num w:numId="9">
+  <w:num w:numId="9" w16cid:durableId="1110583802">
     <w:abstractNumId w:val="4"/>
   </w:num>
-  <w:num w:numId="10">
+  <w:num w:numId="10" w16cid:durableId="205218484">
     <w:abstractNumId w:val="7"/>
   </w:num>
-  <w:num w:numId="11">
+  <w:num w:numId="11" w16cid:durableId="1316958108">
     <w:abstractNumId w:val="5"/>
   </w:num>
-  <w:num w:numId="12">
+  <w:num w:numId="12" w16cid:durableId="1065445882">
     <w:abstractNumId w:val="13"/>
   </w:num>
-  <w:num w:numId="13">
+  <w:num w:numId="13" w16cid:durableId="2027831122">
     <w:abstractNumId w:val="17"/>
   </w:num>
-  <w:num w:numId="14">
+  <w:num w:numId="14" w16cid:durableId="1735930911">
     <w:abstractNumId w:val="10"/>
   </w:num>
-  <w:num w:numId="15">
+  <w:num w:numId="15" w16cid:durableId="1064648286">
     <w:abstractNumId w:val="14"/>
   </w:num>
-  <w:num w:numId="16">
+  <w:num w:numId="16" w16cid:durableId="1350990907">
     <w:abstractNumId w:val="15"/>
   </w:num>
-  <w:num w:numId="17">
+  <w:num w:numId="17" w16cid:durableId="948389746">
     <w:abstractNumId w:val="2"/>
   </w:num>
-  <w:num w:numId="18">
+  <w:num w:numId="18" w16cid:durableId="569536674">
     <w:abstractNumId w:val="16"/>
   </w:num>
-  <w:num w:numId="19">
+  <w:num w:numId="19" w16cid:durableId="1971283354">
     <w:abstractNumId w:val="6"/>
   </w:num>
 </w:numbering>
 </file>
 
 <file path=word/styles.xml><?xml version="1.0" encoding="utf-8"?>
-<w:styles xmlns:mc="http://schemas.openxmlformats.org/markup-compatibility/2006" xmlns:r="http://schemas.openxmlformats.org/officeDocument/2006/relationships" xmlns:w="http://schemas.openxmlformats.org/wordprocessingml/2006/main" xmlns:w14="http://schemas.microsoft.com/office/word/2010/wordml" xmlns:w15="http://schemas.microsoft.com/office/word/2012/wordml" xmlns:w16cid="http://schemas.microsoft.com/office/word/2016/wordml/cid" xmlns:w16se="http://schemas.microsoft.com/office/word/2015/wordml/symex" mc:Ignorable="w14 w15 w16se w16cid">
+<w:styles xmlns:mc="http://schemas.openxmlformats.org/markup-compatibility/2006" xmlns:r="http://schemas.openxmlformats.org/officeDocument/2006/relationships" xmlns:w="http://schemas.openxmlformats.org/wordprocessingml/2006/main" xmlns:w14="http://schemas.microsoft.com/office/word/2010/wordml" xmlns:w15="http://schemas.microsoft.com/office/word/2012/wordml" xmlns:w16cex="http://schemas.microsoft.com/office/word/2018/wordml/cex" xmlns:w16cid="http://schemas.microsoft.com/office/word/2016/wordml/cid" xmlns:w16="http://schemas.microsoft.com/office/word/2018/wordml" xmlns:w16sdtdh="http://schemas.microsoft.com/office/word/2020/wordml/sdtdatahash" xmlns:w16se="http://schemas.microsoft.com/office/word/2015/wordml/symex" mc:Ignorable="w14 w15 w16se w16cid w16 w16cex w16sdtdh">
   <w:docDefaults>
     <w:rPrDefault>
       <w:rPr>
@@ -6509,7 +6513,7 @@
     </w:rPrDefault>
     <w:pPrDefault/>
   </w:docDefaults>
-  <w:latentStyles w:defLockedState="0" w:defUIPriority="99" w:defSemiHidden="0" w:defUnhideWhenUsed="0" w:defQFormat="0" w:count="375">
+  <w:latentStyles w:defLockedState="0" w:defUIPriority="99" w:defSemiHidden="0" w:defUnhideWhenUsed="0" w:defQFormat="0" w:count="376">
     <w:lsdException w:name="Normal" w:uiPriority="0" w:qFormat="1"/>
     <w:lsdException w:name="heading 1" w:uiPriority="9" w:qFormat="1"/>
     <w:lsdException w:name="heading 2" w:semiHidden="1" w:uiPriority="9" w:unhideWhenUsed="1" w:qFormat="1"/>
@@ -6885,6 +6889,7 @@
     <w:lsdException w:name="Smart Hyperlink" w:semiHidden="1" w:unhideWhenUsed="1"/>
     <w:lsdException w:name="Hashtag" w:semiHidden="1" w:unhideWhenUsed="1"/>
     <w:lsdException w:name="Unresolved Mention" w:semiHidden="1" w:unhideWhenUsed="1"/>
+    <w:lsdException w:name="Smart Link" w:semiHidden="1" w:unhideWhenUsed="1"/>
   </w:latentStyles>
   <w:style w:type="paragraph" w:default="1" w:styleId="Normal">
     <w:name w:val="Normal"/>

</xml_diff>